<commit_message>
added yelp table documentation
</commit_message>
<xml_diff>
--- a/Proposal_Jainabou.docx
+++ b/Proposal_Jainabou.docx
@@ -2262,9 +2262,361 @@
       <w:r>
         <w:t>URL to site</w:t>
       </w:r>
+    </w:p>
+    <w:tbl>
+      <w:tblPr>
+        <w:tblStyle w:val="TableGrid"/>
+        <w:tblpPr w:leftFromText="180" w:rightFromText="180" w:vertAnchor="text" w:horzAnchor="page" w:tblpX="3301" w:tblpY="104"/>
+        <w:tblW w:w="0" w:type="auto"/>
+        <w:tblLook w:val="04A0" w:firstRow="1" w:lastRow="0" w:firstColumn="1" w:lastColumn="0" w:noHBand="0" w:noVBand="1"/>
+      </w:tblPr>
+      <w:tblGrid>
+        <w:gridCol w:w="2331"/>
+      </w:tblGrid>
+      <w:tr>
+        <w:trPr>
+          <w:trHeight w:val="263"/>
+        </w:trPr>
+        <w:tc>
+          <w:tcPr>
+            <w:tcW w:w="2331" w:type="dxa"/>
+          </w:tcPr>
+          <w:p>
+            <w:pPr>
+              <w:pStyle w:val="ListParagraph"/>
+              <w:ind w:left="0"/>
+              <w:jc w:val="center"/>
+              <w:rPr>
+                <w:b/>
+              </w:rPr>
+            </w:pPr>
+            <w:proofErr w:type="spellStart"/>
+            <w:r>
+              <w:rPr>
+                <w:b/>
+              </w:rPr>
+              <w:t>YelpResults</w:t>
+            </w:r>
+            <w:proofErr w:type="spellEnd"/>
+          </w:p>
+        </w:tc>
+      </w:tr>
+      <w:tr>
+        <w:trPr>
+          <w:trHeight w:val="464"/>
+        </w:trPr>
+        <w:tc>
+          <w:tcPr>
+            <w:tcW w:w="2331" w:type="dxa"/>
+          </w:tcPr>
+          <w:p>
+            <w:pPr>
+              <w:pStyle w:val="ListParagraph"/>
+              <w:ind w:left="0"/>
+              <w:jc w:val="center"/>
+            </w:pPr>
+            <w:r>
+              <w:t>Id</w:t>
+            </w:r>
+          </w:p>
+          <w:p>
+            <w:pPr>
+              <w:pStyle w:val="ListParagraph"/>
+              <w:ind w:left="0"/>
+              <w:jc w:val="center"/>
+              <w:rPr>
+                <w:i/>
+              </w:rPr>
+            </w:pPr>
+            <w:r>
+              <w:rPr>
+                <w:i/>
+              </w:rPr>
+              <w:t>(Primary Key)</w:t>
+            </w:r>
+          </w:p>
+        </w:tc>
+      </w:tr>
+      <w:tr>
+        <w:trPr>
+          <w:trHeight w:val="464"/>
+        </w:trPr>
+        <w:tc>
+          <w:tcPr>
+            <w:tcW w:w="2331" w:type="dxa"/>
+          </w:tcPr>
+          <w:p>
+            <w:pPr>
+              <w:pStyle w:val="ListParagraph"/>
+              <w:ind w:left="0"/>
+              <w:jc w:val="center"/>
+            </w:pPr>
+            <w:proofErr w:type="spellStart"/>
+            <w:r>
+              <w:t>Zipcode_id</w:t>
+            </w:r>
+            <w:proofErr w:type="spellEnd"/>
+          </w:p>
+          <w:p>
+            <w:pPr>
+              <w:pStyle w:val="ListParagraph"/>
+              <w:ind w:left="0"/>
+              <w:jc w:val="center"/>
+              <w:rPr>
+                <w:i/>
+              </w:rPr>
+            </w:pPr>
+            <w:r>
+              <w:rPr>
+                <w:i/>
+              </w:rPr>
+              <w:t>(integer)</w:t>
+            </w:r>
+          </w:p>
+        </w:tc>
+      </w:tr>
+      <w:tr>
+        <w:trPr>
+          <w:trHeight w:val="454"/>
+        </w:trPr>
+        <w:tc>
+          <w:tcPr>
+            <w:tcW w:w="2331" w:type="dxa"/>
+          </w:tcPr>
+          <w:p>
+            <w:pPr>
+              <w:pStyle w:val="ListParagraph"/>
+              <w:ind w:left="0"/>
+              <w:jc w:val="center"/>
+            </w:pPr>
+            <w:r>
+              <w:t>Business Name</w:t>
+            </w:r>
+          </w:p>
+          <w:p>
+            <w:pPr>
+              <w:pStyle w:val="ListParagraph"/>
+              <w:ind w:left="0"/>
+              <w:jc w:val="center"/>
+              <w:rPr>
+                <w:i/>
+              </w:rPr>
+            </w:pPr>
+            <w:r>
+              <w:rPr>
+                <w:i/>
+              </w:rPr>
+              <w:t>(integer)</w:t>
+            </w:r>
+          </w:p>
+        </w:tc>
+      </w:tr>
+      <w:tr>
+        <w:trPr>
+          <w:trHeight w:val="454"/>
+        </w:trPr>
+        <w:tc>
+          <w:tcPr>
+            <w:tcW w:w="2331" w:type="dxa"/>
+          </w:tcPr>
+          <w:p>
+            <w:pPr>
+              <w:pStyle w:val="ListParagraph"/>
+              <w:ind w:left="0"/>
+              <w:jc w:val="center"/>
+            </w:pPr>
+            <w:proofErr w:type="spellStart"/>
+            <w:r>
+              <w:t>lat</w:t>
+            </w:r>
+            <w:proofErr w:type="spellEnd"/>
+          </w:p>
+          <w:p>
+            <w:pPr>
+              <w:pStyle w:val="ListParagraph"/>
+              <w:ind w:left="0"/>
+              <w:jc w:val="center"/>
+              <w:rPr>
+                <w:i/>
+              </w:rPr>
+            </w:pPr>
+            <w:r>
+              <w:rPr>
+                <w:i/>
+              </w:rPr>
+              <w:t>(integer)</w:t>
+            </w:r>
+          </w:p>
+        </w:tc>
+      </w:tr>
+      <w:tr>
+        <w:trPr>
+          <w:trHeight w:val="454"/>
+        </w:trPr>
+        <w:tc>
+          <w:tcPr>
+            <w:tcW w:w="2331" w:type="dxa"/>
+          </w:tcPr>
+          <w:p>
+            <w:pPr>
+              <w:pStyle w:val="ListParagraph"/>
+              <w:ind w:left="0"/>
+              <w:jc w:val="center"/>
+            </w:pPr>
+            <w:r>
+              <w:t>Lon</w:t>
+            </w:r>
+          </w:p>
+          <w:p>
+            <w:pPr>
+              <w:pStyle w:val="ListParagraph"/>
+              <w:ind w:left="0"/>
+              <w:jc w:val="center"/>
+            </w:pPr>
+            <w:r>
+              <w:rPr>
+                <w:i/>
+              </w:rPr>
+              <w:t>(integer)</w:t>
+            </w:r>
+          </w:p>
+        </w:tc>
+      </w:tr>
+      <w:tr>
+        <w:trPr>
+          <w:trHeight w:val="454"/>
+        </w:trPr>
+        <w:tc>
+          <w:tcPr>
+            <w:tcW w:w="2331" w:type="dxa"/>
+          </w:tcPr>
+          <w:p>
+            <w:pPr>
+              <w:pStyle w:val="ListParagraph"/>
+              <w:ind w:left="0"/>
+              <w:jc w:val="center"/>
+            </w:pPr>
+            <w:proofErr w:type="spellStart"/>
+            <w:r>
+              <w:t>Business_price</w:t>
+            </w:r>
+            <w:proofErr w:type="spellEnd"/>
+          </w:p>
+          <w:p>
+            <w:pPr>
+              <w:pStyle w:val="ListParagraph"/>
+              <w:ind w:left="0"/>
+              <w:jc w:val="center"/>
+              <w:rPr>
+                <w:i/>
+              </w:rPr>
+            </w:pPr>
+            <w:r>
+              <w:rPr>
+                <w:i/>
+              </w:rPr>
+              <w:t>(text)</w:t>
+            </w:r>
+          </w:p>
+        </w:tc>
+      </w:tr>
+      <w:tr>
+        <w:trPr>
+          <w:trHeight w:val="454"/>
+        </w:trPr>
+        <w:tc>
+          <w:tcPr>
+            <w:tcW w:w="2331" w:type="dxa"/>
+          </w:tcPr>
+          <w:p>
+            <w:pPr>
+              <w:pStyle w:val="ListParagraph"/>
+              <w:ind w:left="0"/>
+              <w:jc w:val="center"/>
+            </w:pPr>
+            <w:r>
+              <w:t>Ratings</w:t>
+            </w:r>
+          </w:p>
+          <w:p>
+            <w:pPr>
+              <w:pStyle w:val="ListParagraph"/>
+              <w:ind w:left="0"/>
+              <w:jc w:val="center"/>
+              <w:rPr>
+                <w:i/>
+              </w:rPr>
+            </w:pPr>
+            <w:r>
+              <w:rPr>
+                <w:i/>
+              </w:rPr>
+              <w:t>(integer)</w:t>
+            </w:r>
+          </w:p>
+        </w:tc>
+      </w:tr>
+      <w:tr>
+        <w:trPr>
+          <w:trHeight w:val="454"/>
+        </w:trPr>
+        <w:tc>
+          <w:tcPr>
+            <w:tcW w:w="2331" w:type="dxa"/>
+          </w:tcPr>
+          <w:p>
+            <w:pPr>
+              <w:pStyle w:val="ListParagraph"/>
+              <w:ind w:left="0"/>
+              <w:jc w:val="center"/>
+            </w:pPr>
+            <w:proofErr w:type="spellStart"/>
+            <w:r>
+              <w:t>Site_url</w:t>
+            </w:r>
+            <w:proofErr w:type="spellEnd"/>
+          </w:p>
+          <w:p>
+            <w:pPr>
+              <w:pStyle w:val="ListParagraph"/>
+              <w:ind w:left="0"/>
+              <w:jc w:val="center"/>
+              <w:rPr>
+                <w:i/>
+              </w:rPr>
+            </w:pPr>
+            <w:r>
+              <w:rPr>
+                <w:i/>
+              </w:rPr>
+              <w:t>(text)</w:t>
+            </w:r>
+          </w:p>
+        </w:tc>
+      </w:tr>
+    </w:tbl>
+    <w:p>
+      <w:pPr>
+        <w:ind w:left="720"/>
+        <w:rPr>
+          <w:b/>
+        </w:rPr>
+      </w:pPr>
+    </w:p>
+    <w:p/>
+    <w:p/>
+    <w:p/>
+    <w:p/>
+    <w:p/>
+    <w:p/>
+    <w:p/>
+    <w:p>
       <w:bookmarkStart w:id="0" w:name="_GoBack"/>
-    </w:p>
-    <w:bookmarkEnd w:id="0"/>
+      <w:bookmarkEnd w:id="0"/>
+    </w:p>
+    <w:p/>
+    <w:p/>
+    <w:p/>
     <w:p/>
     <w:p>
       <w:pPr>
@@ -2430,6 +2782,7 @@
         </w:numPr>
       </w:pPr>
       <w:r>
+        <w:lastRenderedPageBreak/>
         <w:t>URL to home details page</w:t>
       </w:r>
     </w:p>

</xml_diff>

<commit_message>
added in zillow database, still IP (working on html scrapping)
</commit_message>
<xml_diff>
--- a/Proposal_Jainabou.docx
+++ b/Proposal_Jainabou.docx
@@ -2610,10 +2610,7 @@
     <w:p/>
     <w:p/>
     <w:p/>
-    <w:p>
-      <w:bookmarkStart w:id="0" w:name="_GoBack"/>
-      <w:bookmarkEnd w:id="0"/>
-    </w:p>
+    <w:p/>
     <w:p/>
     <w:p/>
     <w:p/>
@@ -2846,11 +2843,522 @@
         <w:t>Rent Zestimate valuation high and low ($)</w:t>
       </w:r>
     </w:p>
-    <w:p>
-      <w:pPr>
-        <w:pStyle w:val="ListParagraph"/>
-        <w:ind w:left="2160"/>
-      </w:pPr>
+    <w:tbl>
+      <w:tblPr>
+        <w:tblStyle w:val="TableGrid"/>
+        <w:tblpPr w:leftFromText="180" w:rightFromText="180" w:vertAnchor="text" w:horzAnchor="page" w:tblpX="3301" w:tblpY="104"/>
+        <w:tblW w:w="0" w:type="auto"/>
+        <w:tblLook w:val="04A0" w:firstRow="1" w:lastRow="0" w:firstColumn="1" w:lastColumn="0" w:noHBand="0" w:noVBand="1"/>
+      </w:tblPr>
+      <w:tblGrid>
+        <w:gridCol w:w="2589"/>
+      </w:tblGrid>
+      <w:tr>
+        <w:trPr>
+          <w:trHeight w:val="263"/>
+        </w:trPr>
+        <w:tc>
+          <w:tcPr>
+            <w:tcW w:w="2589" w:type="dxa"/>
+          </w:tcPr>
+          <w:p>
+            <w:pPr>
+              <w:pStyle w:val="ListParagraph"/>
+              <w:ind w:left="0"/>
+              <w:jc w:val="center"/>
+              <w:rPr>
+                <w:b/>
+              </w:rPr>
+            </w:pPr>
+            <w:proofErr w:type="spellStart"/>
+            <w:r>
+              <w:rPr>
+                <w:b/>
+              </w:rPr>
+              <w:t>Zillow</w:t>
+            </w:r>
+            <w:r>
+              <w:rPr>
+                <w:b/>
+              </w:rPr>
+              <w:t>Results</w:t>
+            </w:r>
+            <w:proofErr w:type="spellEnd"/>
+          </w:p>
+        </w:tc>
+      </w:tr>
+      <w:tr>
+        <w:trPr>
+          <w:trHeight w:val="464"/>
+        </w:trPr>
+        <w:tc>
+          <w:tcPr>
+            <w:tcW w:w="2589" w:type="dxa"/>
+          </w:tcPr>
+          <w:p>
+            <w:pPr>
+              <w:pStyle w:val="ListParagraph"/>
+              <w:ind w:left="0"/>
+              <w:jc w:val="center"/>
+            </w:pPr>
+            <w:r>
+              <w:t>Id</w:t>
+            </w:r>
+          </w:p>
+          <w:p>
+            <w:pPr>
+              <w:pStyle w:val="ListParagraph"/>
+              <w:ind w:left="0"/>
+              <w:jc w:val="center"/>
+              <w:rPr>
+                <w:i/>
+              </w:rPr>
+            </w:pPr>
+            <w:r>
+              <w:rPr>
+                <w:i/>
+              </w:rPr>
+              <w:t>(Primary Key)</w:t>
+            </w:r>
+          </w:p>
+        </w:tc>
+      </w:tr>
+      <w:tr>
+        <w:trPr>
+          <w:trHeight w:val="464"/>
+        </w:trPr>
+        <w:tc>
+          <w:tcPr>
+            <w:tcW w:w="2589" w:type="dxa"/>
+          </w:tcPr>
+          <w:p>
+            <w:pPr>
+              <w:pStyle w:val="ListParagraph"/>
+              <w:ind w:left="0"/>
+              <w:jc w:val="center"/>
+            </w:pPr>
+            <w:proofErr w:type="spellStart"/>
+            <w:r>
+              <w:t>Zipcode_id</w:t>
+            </w:r>
+            <w:proofErr w:type="spellEnd"/>
+          </w:p>
+          <w:p>
+            <w:pPr>
+              <w:pStyle w:val="ListParagraph"/>
+              <w:ind w:left="0"/>
+              <w:jc w:val="center"/>
+              <w:rPr>
+                <w:i/>
+              </w:rPr>
+            </w:pPr>
+            <w:r>
+              <w:rPr>
+                <w:i/>
+              </w:rPr>
+              <w:t>(integer)</w:t>
+            </w:r>
+          </w:p>
+        </w:tc>
+      </w:tr>
+      <w:tr>
+        <w:trPr>
+          <w:trHeight w:val="454"/>
+        </w:trPr>
+        <w:tc>
+          <w:tcPr>
+            <w:tcW w:w="2589" w:type="dxa"/>
+          </w:tcPr>
+          <w:p>
+            <w:pPr>
+              <w:pStyle w:val="ListParagraph"/>
+              <w:ind w:left="0"/>
+              <w:jc w:val="center"/>
+            </w:pPr>
+            <w:proofErr w:type="spellStart"/>
+            <w:r>
+              <w:t>Zestimate_home_value</w:t>
+            </w:r>
+            <w:proofErr w:type="spellEnd"/>
+          </w:p>
+          <w:p>
+            <w:pPr>
+              <w:pStyle w:val="ListParagraph"/>
+              <w:ind w:left="0"/>
+              <w:jc w:val="center"/>
+              <w:rPr>
+                <w:i/>
+              </w:rPr>
+            </w:pPr>
+            <w:r>
+              <w:rPr>
+                <w:i/>
+              </w:rPr>
+              <w:t>(integer)</w:t>
+            </w:r>
+          </w:p>
+        </w:tc>
+      </w:tr>
+      <w:tr>
+        <w:trPr>
+          <w:trHeight w:val="454"/>
+        </w:trPr>
+        <w:tc>
+          <w:tcPr>
+            <w:tcW w:w="2589" w:type="dxa"/>
+          </w:tcPr>
+          <w:p>
+            <w:pPr>
+              <w:pStyle w:val="ListParagraph"/>
+              <w:ind w:left="0"/>
+              <w:jc w:val="center"/>
+            </w:pPr>
+            <w:proofErr w:type="spellStart"/>
+            <w:r>
+              <w:t>Zestimate_</w:t>
+            </w:r>
+            <w:r>
+              <w:t>rent</w:t>
+            </w:r>
+            <w:r>
+              <w:t>_value</w:t>
+            </w:r>
+            <w:proofErr w:type="spellEnd"/>
+          </w:p>
+          <w:p>
+            <w:pPr>
+              <w:pStyle w:val="ListParagraph"/>
+              <w:ind w:left="0"/>
+              <w:jc w:val="center"/>
+            </w:pPr>
+            <w:r>
+              <w:rPr>
+                <w:i/>
+              </w:rPr>
+              <w:t>(integer)</w:t>
+            </w:r>
+          </w:p>
+        </w:tc>
+      </w:tr>
+      <w:tr>
+        <w:trPr>
+          <w:trHeight w:val="454"/>
+        </w:trPr>
+        <w:tc>
+          <w:tcPr>
+            <w:tcW w:w="2589" w:type="dxa"/>
+          </w:tcPr>
+          <w:p>
+            <w:pPr>
+              <w:pStyle w:val="ListParagraph"/>
+              <w:ind w:left="0"/>
+              <w:jc w:val="center"/>
+            </w:pPr>
+            <w:proofErr w:type="spellStart"/>
+            <w:r>
+              <w:t>lat</w:t>
+            </w:r>
+            <w:proofErr w:type="spellEnd"/>
+          </w:p>
+          <w:p>
+            <w:pPr>
+              <w:pStyle w:val="ListParagraph"/>
+              <w:ind w:left="0"/>
+              <w:jc w:val="center"/>
+              <w:rPr>
+                <w:i/>
+              </w:rPr>
+            </w:pPr>
+            <w:r>
+              <w:rPr>
+                <w:i/>
+              </w:rPr>
+              <w:t>(integer)</w:t>
+            </w:r>
+          </w:p>
+        </w:tc>
+      </w:tr>
+      <w:tr>
+        <w:trPr>
+          <w:trHeight w:val="454"/>
+        </w:trPr>
+        <w:tc>
+          <w:tcPr>
+            <w:tcW w:w="2589" w:type="dxa"/>
+          </w:tcPr>
+          <w:p>
+            <w:pPr>
+              <w:pStyle w:val="ListParagraph"/>
+              <w:ind w:left="0"/>
+              <w:jc w:val="center"/>
+            </w:pPr>
+            <w:r>
+              <w:t>Lon</w:t>
+            </w:r>
+          </w:p>
+          <w:p>
+            <w:pPr>
+              <w:pStyle w:val="ListParagraph"/>
+              <w:ind w:left="0"/>
+              <w:jc w:val="center"/>
+            </w:pPr>
+            <w:r>
+              <w:rPr>
+                <w:i/>
+              </w:rPr>
+              <w:t>(integer)</w:t>
+            </w:r>
+          </w:p>
+        </w:tc>
+      </w:tr>
+      <w:tr>
+        <w:trPr>
+          <w:trHeight w:val="454"/>
+        </w:trPr>
+        <w:tc>
+          <w:tcPr>
+            <w:tcW w:w="2589" w:type="dxa"/>
+          </w:tcPr>
+          <w:p>
+            <w:pPr>
+              <w:pStyle w:val="ListParagraph"/>
+              <w:ind w:left="0"/>
+              <w:jc w:val="center"/>
+            </w:pPr>
+            <w:proofErr w:type="spellStart"/>
+            <w:r>
+              <w:t>Zestimate_home_high_val</w:t>
+            </w:r>
+            <w:proofErr w:type="spellEnd"/>
+          </w:p>
+          <w:p>
+            <w:pPr>
+              <w:pStyle w:val="ListParagraph"/>
+              <w:ind w:left="0"/>
+              <w:jc w:val="center"/>
+              <w:rPr>
+                <w:i/>
+              </w:rPr>
+            </w:pPr>
+            <w:r>
+              <w:rPr>
+                <w:i/>
+              </w:rPr>
+              <w:t>(</w:t>
+            </w:r>
+            <w:r>
+              <w:rPr>
+                <w:i/>
+              </w:rPr>
+              <w:t>integer</w:t>
+            </w:r>
+            <w:r>
+              <w:rPr>
+                <w:i/>
+              </w:rPr>
+              <w:t>)</w:t>
+            </w:r>
+          </w:p>
+        </w:tc>
+      </w:tr>
+      <w:tr>
+        <w:trPr>
+          <w:trHeight w:val="454"/>
+        </w:trPr>
+        <w:tc>
+          <w:tcPr>
+            <w:tcW w:w="2589" w:type="dxa"/>
+          </w:tcPr>
+          <w:p>
+            <w:pPr>
+              <w:pStyle w:val="ListParagraph"/>
+              <w:ind w:left="0"/>
+              <w:jc w:val="center"/>
+            </w:pPr>
+            <w:proofErr w:type="spellStart"/>
+            <w:r>
+              <w:t>Zestimate_home_low</w:t>
+            </w:r>
+            <w:r>
+              <w:t>_val</w:t>
+            </w:r>
+            <w:proofErr w:type="spellEnd"/>
+          </w:p>
+          <w:p>
+            <w:pPr>
+              <w:pStyle w:val="ListParagraph"/>
+              <w:ind w:left="0"/>
+              <w:jc w:val="center"/>
+              <w:rPr>
+                <w:i/>
+              </w:rPr>
+            </w:pPr>
+            <w:r>
+              <w:rPr>
+                <w:i/>
+              </w:rPr>
+              <w:t>(</w:t>
+            </w:r>
+            <w:r>
+              <w:rPr>
+                <w:i/>
+              </w:rPr>
+              <w:t>integer</w:t>
+            </w:r>
+            <w:r>
+              <w:rPr>
+                <w:i/>
+              </w:rPr>
+              <w:t>)</w:t>
+            </w:r>
+          </w:p>
+        </w:tc>
+      </w:tr>
+      <w:tr>
+        <w:trPr>
+          <w:trHeight w:val="454"/>
+        </w:trPr>
+        <w:tc>
+          <w:tcPr>
+            <w:tcW w:w="2589" w:type="dxa"/>
+          </w:tcPr>
+          <w:p>
+            <w:pPr>
+              <w:pStyle w:val="ListParagraph"/>
+              <w:ind w:left="0"/>
+              <w:jc w:val="center"/>
+            </w:pPr>
+            <w:proofErr w:type="spellStart"/>
+            <w:r>
+              <w:t>Zestimate</w:t>
+            </w:r>
+            <w:r>
+              <w:t>_rent</w:t>
+            </w:r>
+            <w:r>
+              <w:t>_high_val</w:t>
+            </w:r>
+            <w:proofErr w:type="spellEnd"/>
+          </w:p>
+          <w:p>
+            <w:pPr>
+              <w:pStyle w:val="ListParagraph"/>
+              <w:ind w:left="0"/>
+              <w:jc w:val="center"/>
+            </w:pPr>
+            <w:r>
+              <w:rPr>
+                <w:i/>
+              </w:rPr>
+              <w:t>(</w:t>
+            </w:r>
+            <w:r>
+              <w:rPr>
+                <w:i/>
+              </w:rPr>
+              <w:t>integer</w:t>
+            </w:r>
+            <w:r>
+              <w:rPr>
+                <w:i/>
+              </w:rPr>
+              <w:t>)</w:t>
+            </w:r>
+          </w:p>
+        </w:tc>
+      </w:tr>
+      <w:tr>
+        <w:trPr>
+          <w:trHeight w:val="454"/>
+        </w:trPr>
+        <w:tc>
+          <w:tcPr>
+            <w:tcW w:w="2589" w:type="dxa"/>
+          </w:tcPr>
+          <w:p>
+            <w:pPr>
+              <w:pStyle w:val="ListParagraph"/>
+              <w:ind w:left="0"/>
+              <w:jc w:val="center"/>
+            </w:pPr>
+            <w:proofErr w:type="spellStart"/>
+            <w:r>
+              <w:t>Zestimate</w:t>
+            </w:r>
+            <w:r>
+              <w:t>_rent</w:t>
+            </w:r>
+            <w:r>
+              <w:t>_low_val</w:t>
+            </w:r>
+            <w:proofErr w:type="spellEnd"/>
+          </w:p>
+          <w:p>
+            <w:pPr>
+              <w:pStyle w:val="ListParagraph"/>
+              <w:ind w:left="0"/>
+              <w:jc w:val="center"/>
+            </w:pPr>
+            <w:r>
+              <w:rPr>
+                <w:i/>
+              </w:rPr>
+              <w:t>(</w:t>
+            </w:r>
+            <w:r>
+              <w:rPr>
+                <w:i/>
+              </w:rPr>
+              <w:t>integer</w:t>
+            </w:r>
+            <w:r>
+              <w:rPr>
+                <w:i/>
+              </w:rPr>
+              <w:t>)</w:t>
+            </w:r>
+          </w:p>
+        </w:tc>
+      </w:tr>
+      <w:tr>
+        <w:trPr>
+          <w:trHeight w:val="454"/>
+        </w:trPr>
+        <w:tc>
+          <w:tcPr>
+            <w:tcW w:w="2589" w:type="dxa"/>
+          </w:tcPr>
+          <w:p>
+            <w:pPr>
+              <w:pStyle w:val="ListParagraph"/>
+              <w:ind w:left="0"/>
+              <w:jc w:val="center"/>
+            </w:pPr>
+            <w:proofErr w:type="spellStart"/>
+            <w:r>
+              <w:t>Site_url</w:t>
+            </w:r>
+            <w:proofErr w:type="spellEnd"/>
+          </w:p>
+          <w:p>
+            <w:pPr>
+              <w:pStyle w:val="ListParagraph"/>
+              <w:ind w:left="0"/>
+              <w:jc w:val="center"/>
+            </w:pPr>
+            <w:r>
+              <w:rPr>
+                <w:i/>
+              </w:rPr>
+              <w:t>(text)</w:t>
+            </w:r>
+          </w:p>
+        </w:tc>
+      </w:tr>
+    </w:tbl>
+    <w:p>
+      <w:bookmarkStart w:id="0" w:name="_GoBack"/>
+      <w:bookmarkEnd w:id="0"/>
     </w:p>
     <w:sectPr>
       <w:pgSz w:w="12240" w:h="15840"/>

</xml_diff>

<commit_message>
added information about plotly functions
</commit_message>
<xml_diff>
--- a/Proposal_Jainabou.docx
+++ b/Proposal_Jainabou.docx
@@ -1788,6 +1788,41 @@
             </w:pPr>
             <w:proofErr w:type="spellStart"/>
             <w:r>
+              <w:t>Median_income</w:t>
+            </w:r>
+            <w:proofErr w:type="spellEnd"/>
+          </w:p>
+          <w:p>
+            <w:pPr>
+              <w:pStyle w:val="ListParagraph"/>
+              <w:ind w:left="0"/>
+              <w:jc w:val="center"/>
+            </w:pPr>
+            <w:r>
+              <w:rPr>
+                <w:i/>
+              </w:rPr>
+              <w:t>(integer)</w:t>
+            </w:r>
+          </w:p>
+        </w:tc>
+      </w:tr>
+      <w:tr>
+        <w:trPr>
+          <w:trHeight w:val="454"/>
+        </w:trPr>
+        <w:tc>
+          <w:tcPr>
+            <w:tcW w:w="2331" w:type="dxa"/>
+          </w:tcPr>
+          <w:p>
+            <w:pPr>
+              <w:pStyle w:val="ListParagraph"/>
+              <w:ind w:left="0"/>
+              <w:jc w:val="center"/>
+            </w:pPr>
+            <w:proofErr w:type="spellStart"/>
+            <w:r>
               <w:t>Std_income</w:t>
             </w:r>
             <w:proofErr w:type="spellEnd"/>
@@ -1923,6 +1958,45 @@
           <w:b/>
         </w:rPr>
         <w:t>Create API request for Yelp</w:t>
+      </w:r>
+      <w:r>
+        <w:rPr>
+          <w:b/>
+        </w:rPr>
+        <w:t xml:space="preserve"> [</w:t>
+      </w:r>
+      <w:proofErr w:type="spellStart"/>
+      <w:r>
+        <w:t>populate_yelp_table</w:t>
+      </w:r>
+      <w:proofErr w:type="spellEnd"/>
+      <w:r>
+        <w:t>(</w:t>
+      </w:r>
+      <w:proofErr w:type="gramStart"/>
+      <w:r>
+        <w:t>)</w:t>
+      </w:r>
+      <w:r>
+        <w:rPr>
+          <w:b/>
+        </w:rPr>
+        <w:t>][</w:t>
+      </w:r>
+      <w:proofErr w:type="spellStart"/>
+      <w:proofErr w:type="gramEnd"/>
+      <w:r>
+        <w:t>yelp_api</w:t>
+      </w:r>
+      <w:proofErr w:type="spellEnd"/>
+      <w:r>
+        <w:t>()</w:t>
+      </w:r>
+      <w:r>
+        <w:rPr>
+          <w:b/>
+        </w:rPr>
+        <w:t>]</w:t>
       </w:r>
     </w:p>
     <w:p>
@@ -2570,6 +2644,42 @@
               <w:ind w:left="0"/>
               <w:jc w:val="center"/>
             </w:pPr>
+            <w:r>
+              <w:t>Category</w:t>
+            </w:r>
+          </w:p>
+          <w:p>
+            <w:pPr>
+              <w:pStyle w:val="ListParagraph"/>
+              <w:ind w:left="0"/>
+              <w:jc w:val="center"/>
+              <w:rPr>
+                <w:i/>
+              </w:rPr>
+            </w:pPr>
+            <w:r>
+              <w:rPr>
+                <w:i/>
+              </w:rPr>
+              <w:t>(text)</w:t>
+            </w:r>
+          </w:p>
+        </w:tc>
+      </w:tr>
+      <w:tr>
+        <w:trPr>
+          <w:trHeight w:val="454"/>
+        </w:trPr>
+        <w:tc>
+          <w:tcPr>
+            <w:tcW w:w="2331" w:type="dxa"/>
+          </w:tcPr>
+          <w:p>
+            <w:pPr>
+              <w:pStyle w:val="ListParagraph"/>
+              <w:ind w:left="0"/>
+              <w:jc w:val="center"/>
+            </w:pPr>
             <w:proofErr w:type="spellStart"/>
             <w:r>
               <w:t>Site_url</w:t>
@@ -2631,6 +2741,45 @@
           <w:b/>
         </w:rPr>
         <w:t>Create API request for Zillow</w:t>
+      </w:r>
+      <w:r>
+        <w:rPr>
+          <w:b/>
+        </w:rPr>
+        <w:t>[</w:t>
+      </w:r>
+      <w:proofErr w:type="spellStart"/>
+      <w:r>
+        <w:t>populate_zillow_table</w:t>
+      </w:r>
+      <w:proofErr w:type="spellEnd"/>
+      <w:r>
+        <w:t>(</w:t>
+      </w:r>
+      <w:proofErr w:type="gramStart"/>
+      <w:r>
+        <w:t>)</w:t>
+      </w:r>
+      <w:r>
+        <w:rPr>
+          <w:b/>
+        </w:rPr>
+        <w:t>][</w:t>
+      </w:r>
+      <w:proofErr w:type="spellStart"/>
+      <w:proofErr w:type="gramEnd"/>
+      <w:r>
+        <w:t>Zillow_api</w:t>
+      </w:r>
+      <w:proofErr w:type="spellEnd"/>
+      <w:r>
+        <w:t>()</w:t>
+      </w:r>
+      <w:r>
+        <w:rPr>
+          <w:b/>
+        </w:rPr>
+        <w:t>]</w:t>
       </w:r>
     </w:p>
     <w:p>
@@ -2875,13 +3024,7 @@
               <w:rPr>
                 <w:b/>
               </w:rPr>
-              <w:t>Zillow</w:t>
-            </w:r>
-            <w:r>
-              <w:rPr>
-                <w:b/>
-              </w:rPr>
-              <w:t>Results</w:t>
+              <w:t>ZillowResults</w:t>
             </w:r>
             <w:proofErr w:type="spellEnd"/>
           </w:p>
@@ -3015,13 +3158,7 @@
             </w:pPr>
             <w:proofErr w:type="spellStart"/>
             <w:r>
-              <w:t>Zestimate_</w:t>
-            </w:r>
-            <w:r>
-              <w:t>rent</w:t>
-            </w:r>
-            <w:r>
-              <w:t>_value</w:t>
+              <w:t>Zestimate_rent_value</w:t>
             </w:r>
             <w:proofErr w:type="spellEnd"/>
           </w:p>
@@ -3177,10 +3314,7 @@
             </w:pPr>
             <w:proofErr w:type="spellStart"/>
             <w:r>
-              <w:t>Zestimate_home_low</w:t>
-            </w:r>
-            <w:r>
-              <w:t>_val</w:t>
+              <w:t>Zestimate_home_low_val</w:t>
             </w:r>
             <w:proofErr w:type="spellEnd"/>
           </w:p>
@@ -3230,13 +3364,7 @@
             </w:pPr>
             <w:proofErr w:type="spellStart"/>
             <w:r>
-              <w:t>Zestimate</w:t>
-            </w:r>
-            <w:r>
-              <w:t>_rent</w:t>
-            </w:r>
-            <w:r>
-              <w:t>_high_val</w:t>
+              <w:t>Zestimate_rent_high_val</w:t>
             </w:r>
             <w:proofErr w:type="spellEnd"/>
           </w:p>
@@ -3283,13 +3411,7 @@
             </w:pPr>
             <w:proofErr w:type="spellStart"/>
             <w:r>
-              <w:t>Zestimate</w:t>
-            </w:r>
-            <w:r>
-              <w:t>_rent</w:t>
-            </w:r>
-            <w:r>
-              <w:t>_low_val</w:t>
+              <w:t>Zestimate_rent_low_val</w:t>
             </w:r>
             <w:proofErr w:type="spellEnd"/>
           </w:p>
@@ -3356,9 +3478,535 @@
         </w:tc>
       </w:tr>
     </w:tbl>
-    <w:p>
+    <w:p/>
+    <w:p/>
+    <w:p/>
+    <w:p/>
+    <w:p/>
+    <w:p/>
+    <w:p/>
+    <w:p/>
+    <w:p/>
+    <w:p/>
+    <w:p/>
+    <w:p/>
+    <w:p/>
+    <w:p/>
+    <w:p/>
+    <w:p/>
+    <w:p>
+      <w:pPr>
+        <w:pStyle w:val="ListParagraph"/>
+        <w:numPr>
+          <w:ilvl w:val="0"/>
+          <w:numId w:val="5"/>
+        </w:numPr>
+        <w:rPr>
+          <w:b/>
+        </w:rPr>
+      </w:pPr>
+      <w:r>
+        <w:rPr>
+          <w:b/>
+        </w:rPr>
+        <w:t>Create Qu</w:t>
+      </w:r>
+      <w:r>
+        <w:rPr>
+          <w:b/>
+        </w:rPr>
+        <w:t>eries</w:t>
+      </w:r>
+      <w:r>
+        <w:rPr>
+          <w:b/>
+        </w:rPr>
+        <w:t xml:space="preserve"> [</w:t>
+      </w:r>
+      <w:proofErr w:type="spellStart"/>
+      <w:r>
+        <w:t>zipcode_</w:t>
+      </w:r>
+      <w:proofErr w:type="gramStart"/>
+      <w:r>
+        <w:t>query</w:t>
+      </w:r>
+      <w:proofErr w:type="spellEnd"/>
+      <w:r>
+        <w:t>(</w:t>
+      </w:r>
+      <w:proofErr w:type="gramEnd"/>
+      <w:r>
+        <w:t>)</w:t>
+      </w:r>
+      <w:r>
+        <w:rPr>
+          <w:b/>
+        </w:rPr>
+        <w:t>]</w:t>
+      </w:r>
+    </w:p>
+    <w:p>
+      <w:pPr>
+        <w:pStyle w:val="ListParagraph"/>
+        <w:numPr>
+          <w:ilvl w:val="1"/>
+          <w:numId w:val="5"/>
+        </w:numPr>
+        <w:rPr>
+          <w:b/>
+        </w:rPr>
+      </w:pPr>
+      <w:proofErr w:type="spellStart"/>
+      <w:r>
+        <w:rPr>
+          <w:b/>
+        </w:rPr>
+        <w:t>Zipcode</w:t>
+      </w:r>
+      <w:proofErr w:type="spellEnd"/>
+      <w:r>
+        <w:rPr>
+          <w:b/>
+        </w:rPr>
+        <w:t xml:space="preserve"> + Home </w:t>
+      </w:r>
+    </w:p>
+    <w:p>
+      <w:pPr>
+        <w:pStyle w:val="ListParagraph"/>
+        <w:numPr>
+          <w:ilvl w:val="2"/>
+          <w:numId w:val="5"/>
+        </w:numPr>
+        <w:rPr>
+          <w:b/>
+        </w:rPr>
+      </w:pPr>
+      <w:r>
+        <w:t xml:space="preserve">Return: </w:t>
+      </w:r>
+      <w:proofErr w:type="spellStart"/>
+      <w:r>
+        <w:t>zipcode</w:t>
+      </w:r>
+      <w:proofErr w:type="spellEnd"/>
+      <w:r>
+        <w:t xml:space="preserve">, state, mean </w:t>
+      </w:r>
+      <w:proofErr w:type="spellStart"/>
+      <w:r>
+        <w:t>income+std</w:t>
+      </w:r>
+      <w:proofErr w:type="spellEnd"/>
+      <w:r>
+        <w:t xml:space="preserve">, 2017 mean housing, 2017 </w:t>
+      </w:r>
+      <w:proofErr w:type="spellStart"/>
+      <w:r>
+        <w:t>std</w:t>
+      </w:r>
+      <w:proofErr w:type="spellEnd"/>
+      <w:r>
+        <w:t xml:space="preserve"> housing</w:t>
+      </w:r>
+    </w:p>
+    <w:p>
+      <w:pPr>
+        <w:pStyle w:val="ListParagraph"/>
+        <w:numPr>
+          <w:ilvl w:val="1"/>
+          <w:numId w:val="5"/>
+        </w:numPr>
+        <w:rPr>
+          <w:b/>
+        </w:rPr>
+      </w:pPr>
+      <w:proofErr w:type="spellStart"/>
+      <w:r>
+        <w:rPr>
+          <w:b/>
+        </w:rPr>
+        <w:t>Zipcode</w:t>
+      </w:r>
+      <w:proofErr w:type="spellEnd"/>
+      <w:r>
+        <w:rPr>
+          <w:b/>
+        </w:rPr>
+        <w:t xml:space="preserve"> + Rent </w:t>
+      </w:r>
+    </w:p>
+    <w:p>
+      <w:pPr>
+        <w:pStyle w:val="ListParagraph"/>
+        <w:numPr>
+          <w:ilvl w:val="2"/>
+          <w:numId w:val="5"/>
+        </w:numPr>
+        <w:rPr>
+          <w:b/>
+        </w:rPr>
+      </w:pPr>
+      <w:r>
+        <w:t xml:space="preserve">Return: </w:t>
+      </w:r>
+      <w:proofErr w:type="spellStart"/>
+      <w:r>
+        <w:t>zipcode</w:t>
+      </w:r>
+      <w:proofErr w:type="spellEnd"/>
+      <w:r>
+        <w:t xml:space="preserve">, state, mean </w:t>
+      </w:r>
+      <w:proofErr w:type="spellStart"/>
+      <w:r>
+        <w:t>income+std</w:t>
+      </w:r>
+      <w:proofErr w:type="spellEnd"/>
+      <w:r>
+        <w:t xml:space="preserve">, 2017 mean rent, 2017 </w:t>
+      </w:r>
+      <w:proofErr w:type="spellStart"/>
+      <w:r>
+        <w:t>std</w:t>
+      </w:r>
+      <w:proofErr w:type="spellEnd"/>
+      <w:r>
+        <w:t xml:space="preserve"> rent</w:t>
+      </w:r>
+      <w:r>
+        <w:t xml:space="preserve">, </w:t>
+      </w:r>
+      <w:proofErr w:type="spellStart"/>
+      <w:r>
+        <w:t>lat</w:t>
+      </w:r>
+      <w:proofErr w:type="spellEnd"/>
+      <w:r>
+        <w:t xml:space="preserve">(zip), </w:t>
+      </w:r>
+      <w:proofErr w:type="spellStart"/>
+      <w:r>
+        <w:t>lon</w:t>
+      </w:r>
+      <w:proofErr w:type="spellEnd"/>
+      <w:r>
+        <w:t>(zip)</w:t>
+      </w:r>
+    </w:p>
+    <w:p>
+      <w:pPr>
+        <w:pStyle w:val="ListParagraph"/>
+        <w:numPr>
+          <w:ilvl w:val="1"/>
+          <w:numId w:val="5"/>
+        </w:numPr>
+        <w:rPr>
+          <w:b/>
+        </w:rPr>
+      </w:pPr>
+      <w:proofErr w:type="spellStart"/>
+      <w:r>
+        <w:rPr>
+          <w:b/>
+        </w:rPr>
+        <w:t>Zipcode</w:t>
+      </w:r>
+      <w:proofErr w:type="spellEnd"/>
+      <w:r>
+        <w:rPr>
+          <w:b/>
+        </w:rPr>
+        <w:t xml:space="preserve"> + Yelp</w:t>
+      </w:r>
+    </w:p>
+    <w:p>
+      <w:pPr>
+        <w:pStyle w:val="ListParagraph"/>
+        <w:numPr>
+          <w:ilvl w:val="2"/>
+          <w:numId w:val="5"/>
+        </w:numPr>
+        <w:rPr>
+          <w:b/>
+        </w:rPr>
+      </w:pPr>
+      <w:r>
+        <w:t xml:space="preserve">Return: </w:t>
+      </w:r>
+      <w:proofErr w:type="spellStart"/>
+      <w:r>
+        <w:t>zipcode</w:t>
+      </w:r>
+      <w:proofErr w:type="spellEnd"/>
+      <w:r>
+        <w:t xml:space="preserve">, state, name, business price, </w:t>
+      </w:r>
+      <w:proofErr w:type="spellStart"/>
+      <w:proofErr w:type="gramStart"/>
+      <w:r>
+        <w:t>rating,category</w:t>
+      </w:r>
+      <w:proofErr w:type="spellEnd"/>
+      <w:proofErr w:type="gramEnd"/>
+      <w:r>
+        <w:t xml:space="preserve">, </w:t>
+      </w:r>
+      <w:proofErr w:type="spellStart"/>
+      <w:r>
+        <w:t>lat</w:t>
+      </w:r>
+      <w:proofErr w:type="spellEnd"/>
+      <w:r>
+        <w:t>(zip)</w:t>
+      </w:r>
+      <w:r>
+        <w:t xml:space="preserve">, </w:t>
+      </w:r>
+      <w:proofErr w:type="spellStart"/>
+      <w:r>
+        <w:t>lon</w:t>
+      </w:r>
+      <w:proofErr w:type="spellEnd"/>
+      <w:r>
+        <w:t xml:space="preserve">(zip), </w:t>
+      </w:r>
+      <w:proofErr w:type="spellStart"/>
+      <w:r>
+        <w:t>lat</w:t>
+      </w:r>
+      <w:proofErr w:type="spellEnd"/>
+      <w:r>
+        <w:t xml:space="preserve">(business), </w:t>
+      </w:r>
+      <w:proofErr w:type="spellStart"/>
+      <w:r>
+        <w:t>lon</w:t>
+      </w:r>
+      <w:proofErr w:type="spellEnd"/>
+      <w:r>
+        <w:t>(business)</w:t>
+      </w:r>
+    </w:p>
+    <w:p>
+      <w:pPr>
+        <w:pStyle w:val="ListParagraph"/>
+        <w:numPr>
+          <w:ilvl w:val="0"/>
+          <w:numId w:val="5"/>
+        </w:numPr>
+        <w:rPr>
+          <w:b/>
+        </w:rPr>
+      </w:pPr>
+      <w:r>
+        <w:rPr>
+          <w:b/>
+        </w:rPr>
+        <w:t>Process Queries</w:t>
+      </w:r>
+    </w:p>
+    <w:p>
+      <w:pPr>
+        <w:pStyle w:val="ListParagraph"/>
+        <w:numPr>
+          <w:ilvl w:val="1"/>
+          <w:numId w:val="5"/>
+        </w:numPr>
+        <w:rPr>
+          <w:b/>
+        </w:rPr>
+      </w:pPr>
+      <w:proofErr w:type="spellStart"/>
+      <w:r>
+        <w:rPr>
+          <w:b/>
+        </w:rPr>
+        <w:t>Zipcode</w:t>
+      </w:r>
+      <w:proofErr w:type="spellEnd"/>
+      <w:r>
+        <w:rPr>
+          <w:b/>
+        </w:rPr>
+        <w:t xml:space="preserve"> +Yelp</w:t>
+      </w:r>
+      <w:r>
+        <w:rPr>
+          <w:b/>
+        </w:rPr>
+        <w:t xml:space="preserve"> [</w:t>
+      </w:r>
+      <w:proofErr w:type="spellStart"/>
+      <w:r>
+        <w:t>process_query_</w:t>
+      </w:r>
+      <w:proofErr w:type="gramStart"/>
+      <w:r>
+        <w:t>yelp</w:t>
+      </w:r>
+      <w:proofErr w:type="spellEnd"/>
+      <w:r>
+        <w:t>(</w:t>
+      </w:r>
+      <w:proofErr w:type="gramEnd"/>
+      <w:r>
+        <w:t>)</w:t>
+      </w:r>
+      <w:r>
+        <w:rPr>
+          <w:b/>
+        </w:rPr>
+        <w:t>]</w:t>
+      </w:r>
+    </w:p>
+    <w:p>
+      <w:pPr>
+        <w:pStyle w:val="ListParagraph"/>
+        <w:numPr>
+          <w:ilvl w:val="2"/>
+          <w:numId w:val="5"/>
+        </w:numPr>
+        <w:rPr>
+          <w:b/>
+        </w:rPr>
+      </w:pPr>
+      <w:r>
+        <w:t>[name</w:t>
+      </w:r>
+      <w:proofErr w:type="gramStart"/>
+      <w:r>
+        <w:t>],[</w:t>
+      </w:r>
+      <w:proofErr w:type="gramEnd"/>
+      <w:r>
+        <w:t>price],[rating],[category],[lat_buisness],[lon_buisness]</w:t>
+      </w:r>
+      <w:r>
+        <w:t>, [</w:t>
+      </w:r>
+      <w:proofErr w:type="spellStart"/>
+      <w:r>
+        <w:t>lat_zip</w:t>
+      </w:r>
+      <w:proofErr w:type="spellEnd"/>
+      <w:r>
+        <w:t>], [</w:t>
+      </w:r>
+      <w:proofErr w:type="spellStart"/>
+      <w:r>
+        <w:t>lon_zip</w:t>
+      </w:r>
+      <w:proofErr w:type="spellEnd"/>
+      <w:r>
+        <w:t xml:space="preserve">] </w:t>
+      </w:r>
       <w:bookmarkStart w:id="0" w:name="_GoBack"/>
       <w:bookmarkEnd w:id="0"/>
+    </w:p>
+    <w:p>
+      <w:pPr>
+        <w:pStyle w:val="ListParagraph"/>
+        <w:numPr>
+          <w:ilvl w:val="0"/>
+          <w:numId w:val="5"/>
+        </w:numPr>
+        <w:rPr>
+          <w:b/>
+        </w:rPr>
+      </w:pPr>
+      <w:proofErr w:type="spellStart"/>
+      <w:r>
+        <w:rPr>
+          <w:b/>
+        </w:rPr>
+        <w:lastRenderedPageBreak/>
+        <w:t>Plotly</w:t>
+      </w:r>
+      <w:proofErr w:type="spellEnd"/>
+      <w:r>
+        <w:rPr>
+          <w:b/>
+        </w:rPr>
+        <w:t xml:space="preserve"> Plots</w:t>
+      </w:r>
+    </w:p>
+    <w:p>
+      <w:pPr>
+        <w:pStyle w:val="ListParagraph"/>
+        <w:numPr>
+          <w:ilvl w:val="1"/>
+          <w:numId w:val="5"/>
+        </w:numPr>
+        <w:rPr>
+          <w:b/>
+        </w:rPr>
+      </w:pPr>
+      <w:proofErr w:type="spellStart"/>
+      <w:r>
+        <w:rPr>
+          <w:b/>
+        </w:rPr>
+        <w:t>Zipcode</w:t>
+      </w:r>
+      <w:proofErr w:type="spellEnd"/>
+      <w:r>
+        <w:rPr>
+          <w:b/>
+        </w:rPr>
+        <w:t xml:space="preserve"> + Yelp </w:t>
+      </w:r>
+      <w:r>
+        <w:rPr>
+          <w:b/>
+        </w:rPr>
+        <w:t>[</w:t>
+      </w:r>
+      <w:proofErr w:type="spellStart"/>
+      <w:r>
+        <w:t>yelp_</w:t>
+      </w:r>
+      <w:proofErr w:type="gramStart"/>
+      <w:r>
+        <w:t>plotly</w:t>
+      </w:r>
+      <w:proofErr w:type="spellEnd"/>
+      <w:r>
+        <w:t>(</w:t>
+      </w:r>
+      <w:proofErr w:type="gramEnd"/>
+      <w:r>
+        <w:t>)</w:t>
+      </w:r>
+      <w:r>
+        <w:rPr>
+          <w:b/>
+        </w:rPr>
+        <w:t>]</w:t>
+      </w:r>
+    </w:p>
+    <w:p>
+      <w:pPr>
+        <w:pStyle w:val="ListParagraph"/>
+        <w:numPr>
+          <w:ilvl w:val="2"/>
+          <w:numId w:val="5"/>
+        </w:numPr>
+      </w:pPr>
+      <w:r>
+        <w:t>Shows all restaurants in the area</w:t>
+      </w:r>
+      <w:r>
+        <w:t xml:space="preserve"> </w:t>
+      </w:r>
+    </w:p>
+    <w:p>
+      <w:pPr>
+        <w:rPr>
+          <w:b/>
+        </w:rPr>
+      </w:pPr>
     </w:p>
     <w:sectPr>
       <w:pgSz w:w="12240" w:h="15840"/>
@@ -3461,7 +4109,7 @@
   <w:abstractNum w:abstractNumId="1" w15:restartNumberingAfterBreak="0">
     <w:nsid w:val="274A798A"/>
     <w:multiLevelType w:val="hybridMultilevel"/>
-    <w:tmpl w:val="2AD6D75A"/>
+    <w:tmpl w:val="C8F26300"/>
     <w:lvl w:ilvl="0" w:tplc="0409000F">
       <w:start w:val="1"/>
       <w:numFmt w:val="decimal"/>

</xml_diff>

<commit_message>
added information for plotly functions
</commit_message>
<xml_diff>
--- a/Proposal_Jainabou.docx
+++ b/Proposal_Jainabou.docx
@@ -3793,6 +3793,66 @@
       <w:pPr>
         <w:pStyle w:val="ListParagraph"/>
         <w:numPr>
+          <w:ilvl w:val="1"/>
+          <w:numId w:val="5"/>
+        </w:numPr>
+        <w:rPr>
+          <w:b/>
+          <w:color w:val="FF0000"/>
+        </w:rPr>
+      </w:pPr>
+      <w:r>
+        <w:rPr>
+          <w:b/>
+          <w:color w:val="FF0000"/>
+        </w:rPr>
+        <w:t>Zillow Address + Home</w:t>
+      </w:r>
+    </w:p>
+    <w:p>
+      <w:pPr>
+        <w:pStyle w:val="ListParagraph"/>
+        <w:numPr>
+          <w:ilvl w:val="1"/>
+          <w:numId w:val="5"/>
+        </w:numPr>
+        <w:rPr>
+          <w:b/>
+          <w:color w:val="FF0000"/>
+        </w:rPr>
+      </w:pPr>
+      <w:r>
+        <w:rPr>
+          <w:b/>
+          <w:color w:val="FF0000"/>
+        </w:rPr>
+        <w:t>Zillow Address + Rent</w:t>
+      </w:r>
+    </w:p>
+    <w:p>
+      <w:pPr>
+        <w:pStyle w:val="ListParagraph"/>
+        <w:numPr>
+          <w:ilvl w:val="1"/>
+          <w:numId w:val="5"/>
+        </w:numPr>
+        <w:rPr>
+          <w:b/>
+          <w:color w:val="FF0000"/>
+        </w:rPr>
+      </w:pPr>
+      <w:r>
+        <w:rPr>
+          <w:b/>
+          <w:color w:val="FF0000"/>
+        </w:rPr>
+        <w:t>Zillow Address + Yelp</w:t>
+      </w:r>
+    </w:p>
+    <w:p>
+      <w:pPr>
+        <w:pStyle w:val="ListParagraph"/>
+        <w:numPr>
           <w:ilvl w:val="0"/>
           <w:numId w:val="5"/>
         </w:numPr>
@@ -3902,6 +3962,145 @@
       <w:r>
         <w:t xml:space="preserve">] </w:t>
       </w:r>
+    </w:p>
+    <w:p>
+      <w:pPr>
+        <w:pStyle w:val="ListParagraph"/>
+        <w:numPr>
+          <w:ilvl w:val="1"/>
+          <w:numId w:val="5"/>
+        </w:numPr>
+        <w:rPr>
+          <w:b/>
+        </w:rPr>
+      </w:pPr>
+      <w:proofErr w:type="spellStart"/>
+      <w:r>
+        <w:rPr>
+          <w:b/>
+        </w:rPr>
+        <w:t>Zipcode</w:t>
+      </w:r>
+      <w:proofErr w:type="spellEnd"/>
+      <w:r>
+        <w:rPr>
+          <w:b/>
+        </w:rPr>
+        <w:t xml:space="preserve"> + Rent</w:t>
+      </w:r>
+    </w:p>
+    <w:p>
+      <w:pPr>
+        <w:pStyle w:val="ListParagraph"/>
+        <w:numPr>
+          <w:ilvl w:val="1"/>
+          <w:numId w:val="5"/>
+        </w:numPr>
+        <w:rPr>
+          <w:b/>
+        </w:rPr>
+      </w:pPr>
+      <w:proofErr w:type="spellStart"/>
+      <w:r>
+        <w:rPr>
+          <w:b/>
+        </w:rPr>
+        <w:t>Zipcode</w:t>
+      </w:r>
+      <w:proofErr w:type="spellEnd"/>
+      <w:r>
+        <w:rPr>
+          <w:b/>
+        </w:rPr>
+        <w:t xml:space="preserve"> + Yelp</w:t>
+      </w:r>
+    </w:p>
+    <w:p>
+      <w:pPr>
+        <w:pStyle w:val="ListParagraph"/>
+        <w:numPr>
+          <w:ilvl w:val="1"/>
+          <w:numId w:val="5"/>
+        </w:numPr>
+        <w:rPr>
+          <w:b/>
+          <w:color w:val="FF0000"/>
+        </w:rPr>
+      </w:pPr>
+      <w:r>
+        <w:rPr>
+          <w:b/>
+          <w:color w:val="FF0000"/>
+        </w:rPr>
+        <w:t>Zillow Address + Home</w:t>
+      </w:r>
+    </w:p>
+    <w:p>
+      <w:pPr>
+        <w:pStyle w:val="ListParagraph"/>
+        <w:numPr>
+          <w:ilvl w:val="1"/>
+          <w:numId w:val="5"/>
+        </w:numPr>
+        <w:rPr>
+          <w:b/>
+          <w:color w:val="FF0000"/>
+        </w:rPr>
+      </w:pPr>
+      <w:r>
+        <w:rPr>
+          <w:b/>
+          <w:color w:val="FF0000"/>
+        </w:rPr>
+        <w:t>Zillow Address + Rent</w:t>
+      </w:r>
+    </w:p>
+    <w:p>
+      <w:pPr>
+        <w:pStyle w:val="ListParagraph"/>
+        <w:numPr>
+          <w:ilvl w:val="1"/>
+          <w:numId w:val="5"/>
+        </w:numPr>
+        <w:rPr>
+          <w:b/>
+          <w:color w:val="FF0000"/>
+        </w:rPr>
+      </w:pPr>
+      <w:r>
+        <w:rPr>
+          <w:b/>
+          <w:color w:val="FF0000"/>
+        </w:rPr>
+        <w:t>Zillow Address + Yelp</w:t>
+      </w:r>
+    </w:p>
+    <w:p>
+      <w:pPr>
+        <w:pStyle w:val="ListParagraph"/>
+        <w:numPr>
+          <w:ilvl w:val="0"/>
+          <w:numId w:val="5"/>
+        </w:numPr>
+        <w:rPr>
+          <w:b/>
+        </w:rPr>
+      </w:pPr>
+      <w:proofErr w:type="spellStart"/>
+      <w:r>
+        <w:rPr>
+          <w:b/>
+        </w:rPr>
+        <w:lastRenderedPageBreak/>
+        <w:t>Plotly</w:t>
+      </w:r>
+      <w:proofErr w:type="spellEnd"/>
+      <w:r>
+        <w:rPr>
+          <w:b/>
+        </w:rPr>
+        <w:t xml:space="preserve"> Plots</w:t>
+      </w:r>
       <w:bookmarkStart w:id="0" w:name="_GoBack"/>
       <w:bookmarkEnd w:id="0"/>
     </w:p>
@@ -3909,33 +4108,6 @@
       <w:pPr>
         <w:pStyle w:val="ListParagraph"/>
         <w:numPr>
-          <w:ilvl w:val="0"/>
-          <w:numId w:val="5"/>
-        </w:numPr>
-        <w:rPr>
-          <w:b/>
-        </w:rPr>
-      </w:pPr>
-      <w:proofErr w:type="spellStart"/>
-      <w:r>
-        <w:rPr>
-          <w:b/>
-        </w:rPr>
-        <w:lastRenderedPageBreak/>
-        <w:t>Plotly</w:t>
-      </w:r>
-      <w:proofErr w:type="spellEnd"/>
-      <w:r>
-        <w:rPr>
-          <w:b/>
-        </w:rPr>
-        <w:t xml:space="preserve"> Plots</w:t>
-      </w:r>
-    </w:p>
-    <w:p>
-      <w:pPr>
-        <w:pStyle w:val="ListParagraph"/>
-        <w:numPr>
           <w:ilvl w:val="1"/>
           <w:numId w:val="5"/>
         </w:numPr>
@@ -4000,6 +4172,135 @@
       <w:r>
         <w:t xml:space="preserve"> </w:t>
       </w:r>
+    </w:p>
+    <w:p>
+      <w:pPr>
+        <w:pStyle w:val="ListParagraph"/>
+        <w:numPr>
+          <w:ilvl w:val="1"/>
+          <w:numId w:val="5"/>
+        </w:numPr>
+      </w:pPr>
+      <w:r>
+        <w:rPr>
+          <w:b/>
+        </w:rPr>
+        <w:t xml:space="preserve">Home Box Plot </w:t>
+      </w:r>
+      <w:r>
+        <w:rPr>
+          <w:b/>
+        </w:rPr>
+        <w:t>[</w:t>
+      </w:r>
+      <w:proofErr w:type="spellStart"/>
+      <w:r>
+        <w:t>homeprices</w:t>
+      </w:r>
+      <w:r>
+        <w:t>_</w:t>
+      </w:r>
+      <w:proofErr w:type="gramStart"/>
+      <w:r>
+        <w:t>plotly</w:t>
+      </w:r>
+      <w:proofErr w:type="spellEnd"/>
+      <w:r>
+        <w:t>(</w:t>
+      </w:r>
+      <w:proofErr w:type="gramEnd"/>
+      <w:r>
+        <w:t>)</w:t>
+      </w:r>
+      <w:r>
+        <w:rPr>
+          <w:b/>
+        </w:rPr>
+        <w:t>]</w:t>
+      </w:r>
+    </w:p>
+    <w:p>
+      <w:pPr>
+        <w:pStyle w:val="ListParagraph"/>
+        <w:numPr>
+          <w:ilvl w:val="2"/>
+          <w:numId w:val="5"/>
+        </w:numPr>
+        <w:rPr>
+          <w:color w:val="FF0000"/>
+        </w:rPr>
+      </w:pPr>
+      <w:r>
+        <w:t xml:space="preserve">Show the mean median and mode for home values in </w:t>
+      </w:r>
+      <w:proofErr w:type="spellStart"/>
+      <w:r>
+        <w:t>zipcode</w:t>
+      </w:r>
+      <w:proofErr w:type="spellEnd"/>
+      <w:r>
+        <w:t xml:space="preserve"> </w:t>
+      </w:r>
+    </w:p>
+    <w:p>
+      <w:pPr>
+        <w:pStyle w:val="ListParagraph"/>
+        <w:numPr>
+          <w:ilvl w:val="2"/>
+          <w:numId w:val="5"/>
+        </w:numPr>
+        <w:rPr>
+          <w:color w:val="FF0000"/>
+        </w:rPr>
+      </w:pPr>
+      <w:r>
+        <w:t>Takes 2017 and 2018 mean +- standard deviation for each value</w:t>
+      </w:r>
+    </w:p>
+    <w:p>
+      <w:pPr>
+        <w:pStyle w:val="ListParagraph"/>
+        <w:numPr>
+          <w:ilvl w:val="1"/>
+          <w:numId w:val="5"/>
+        </w:numPr>
+        <w:rPr>
+          <w:color w:val="FF0000"/>
+        </w:rPr>
+      </w:pPr>
+      <w:r>
+        <w:rPr>
+          <w:b/>
+          <w:color w:val="FF0000"/>
+        </w:rPr>
+        <w:t>Rent Box Plot</w:t>
+      </w:r>
+    </w:p>
+    <w:p>
+      <w:pPr>
+        <w:pStyle w:val="ListParagraph"/>
+        <w:numPr>
+          <w:ilvl w:val="2"/>
+          <w:numId w:val="5"/>
+        </w:numPr>
+        <w:rPr>
+          <w:color w:val="FF0000"/>
+        </w:rPr>
+      </w:pPr>
+      <w:r>
+        <w:rPr>
+          <w:color w:val="FF0000"/>
+        </w:rPr>
+        <w:t xml:space="preserve">Show the mean median and mode for rent values in </w:t>
+      </w:r>
+      <w:proofErr w:type="spellStart"/>
+      <w:r>
+        <w:rPr>
+          <w:color w:val="FF0000"/>
+        </w:rPr>
+        <w:t>zipcode</w:t>
+      </w:r>
+      <w:proofErr w:type="spellEnd"/>
     </w:p>
     <w:p>
       <w:pPr>
@@ -4109,7 +4410,7 @@
   <w:abstractNum w:abstractNumId="1" w15:restartNumberingAfterBreak="0">
     <w:nsid w:val="274A798A"/>
     <w:multiLevelType w:val="hybridMultilevel"/>
-    <w:tmpl w:val="C8F26300"/>
+    <w:tmpl w:val="B0649A12"/>
     <w:lvl w:ilvl="0" w:tplc="0409000F">
       <w:start w:val="1"/>
       <w:numFmt w:val="decimal"/>
@@ -4122,7 +4423,7 @@
         <w:rFonts w:hint="default"/>
       </w:rPr>
     </w:lvl>
-    <w:lvl w:ilvl="1" w:tplc="04090019">
+    <w:lvl w:ilvl="1" w:tplc="1EA2A18C">
       <w:start w:val="1"/>
       <w:numFmt w:val="lowerLetter"/>
       <w:lvlText w:val="%2."/>
@@ -4130,6 +4431,9 @@
       <w:pPr>
         <w:ind w:left="1440" w:hanging="360"/>
       </w:pPr>
+      <w:rPr>
+        <w:b/>
+      </w:rPr>
     </w:lvl>
     <w:lvl w:ilvl="2" w:tplc="4E64DE62">
       <w:start w:val="1"/>

</xml_diff>

<commit_message>
refined flask app and ccs styling
</commit_message>
<xml_diff>
--- a/Proposal_Jainabou.docx
+++ b/Proposal_Jainabou.docx
@@ -4101,206 +4101,248 @@
         </w:rPr>
         <w:t xml:space="preserve"> Plots</w:t>
       </w:r>
+    </w:p>
+    <w:p>
+      <w:pPr>
+        <w:pStyle w:val="ListParagraph"/>
+        <w:numPr>
+          <w:ilvl w:val="1"/>
+          <w:numId w:val="5"/>
+        </w:numPr>
+        <w:rPr>
+          <w:b/>
+        </w:rPr>
+      </w:pPr>
+      <w:proofErr w:type="spellStart"/>
+      <w:r>
+        <w:rPr>
+          <w:b/>
+        </w:rPr>
+        <w:t>Zipcode</w:t>
+      </w:r>
+      <w:proofErr w:type="spellEnd"/>
+      <w:r>
+        <w:rPr>
+          <w:b/>
+        </w:rPr>
+        <w:t xml:space="preserve"> + Yelp </w:t>
+      </w:r>
+      <w:r>
+        <w:rPr>
+          <w:b/>
+        </w:rPr>
+        <w:t>[</w:t>
+      </w:r>
+      <w:proofErr w:type="spellStart"/>
+      <w:r>
+        <w:t>yelp_</w:t>
+      </w:r>
+      <w:proofErr w:type="gramStart"/>
+      <w:r>
+        <w:t>plotly</w:t>
+      </w:r>
+      <w:proofErr w:type="spellEnd"/>
+      <w:r>
+        <w:t>(</w:t>
+      </w:r>
+      <w:proofErr w:type="gramEnd"/>
+      <w:r>
+        <w:t>)</w:t>
+      </w:r>
+      <w:r>
+        <w:rPr>
+          <w:b/>
+        </w:rPr>
+        <w:t>]</w:t>
+      </w:r>
+    </w:p>
+    <w:p>
+      <w:pPr>
+        <w:pStyle w:val="ListParagraph"/>
+        <w:numPr>
+          <w:ilvl w:val="2"/>
+          <w:numId w:val="5"/>
+        </w:numPr>
+      </w:pPr>
+      <w:r>
+        <w:t>Shows all restaurants in the area</w:t>
+      </w:r>
+      <w:r>
+        <w:t xml:space="preserve"> </w:t>
+      </w:r>
+    </w:p>
+    <w:p>
+      <w:pPr>
+        <w:pStyle w:val="ListParagraph"/>
+        <w:numPr>
+          <w:ilvl w:val="1"/>
+          <w:numId w:val="5"/>
+        </w:numPr>
+      </w:pPr>
+      <w:r>
+        <w:rPr>
+          <w:b/>
+        </w:rPr>
+        <w:t xml:space="preserve">Home Box Plot </w:t>
+      </w:r>
+      <w:r>
+        <w:rPr>
+          <w:b/>
+        </w:rPr>
+        <w:t>[</w:t>
+      </w:r>
+      <w:proofErr w:type="spellStart"/>
+      <w:r>
+        <w:t>homeprices</w:t>
+      </w:r>
+      <w:r>
+        <w:t>_</w:t>
+      </w:r>
+      <w:proofErr w:type="gramStart"/>
+      <w:r>
+        <w:t>plotly</w:t>
+      </w:r>
+      <w:proofErr w:type="spellEnd"/>
+      <w:r>
+        <w:t>(</w:t>
+      </w:r>
+      <w:proofErr w:type="gramEnd"/>
+      <w:r>
+        <w:t>)</w:t>
+      </w:r>
+      <w:r>
+        <w:rPr>
+          <w:b/>
+        </w:rPr>
+        <w:t>]</w:t>
+      </w:r>
+    </w:p>
+    <w:p>
+      <w:pPr>
+        <w:pStyle w:val="ListParagraph"/>
+        <w:numPr>
+          <w:ilvl w:val="2"/>
+          <w:numId w:val="5"/>
+        </w:numPr>
+        <w:rPr>
+          <w:color w:val="FF0000"/>
+        </w:rPr>
+      </w:pPr>
+      <w:r>
+        <w:t xml:space="preserve">Show the mean median and mode for home values in </w:t>
+      </w:r>
+      <w:proofErr w:type="spellStart"/>
+      <w:r>
+        <w:t>zipcode</w:t>
+      </w:r>
+      <w:proofErr w:type="spellEnd"/>
+      <w:r>
+        <w:t xml:space="preserve"> </w:t>
+      </w:r>
+    </w:p>
+    <w:p>
+      <w:pPr>
+        <w:pStyle w:val="ListParagraph"/>
+        <w:numPr>
+          <w:ilvl w:val="2"/>
+          <w:numId w:val="5"/>
+        </w:numPr>
+        <w:rPr>
+          <w:color w:val="FF0000"/>
+        </w:rPr>
+      </w:pPr>
+      <w:r>
+        <w:t>Takes 2017 and 2018 mean +- standard deviation for each value</w:t>
+      </w:r>
+    </w:p>
+    <w:p>
+      <w:pPr>
+        <w:pStyle w:val="ListParagraph"/>
+        <w:numPr>
+          <w:ilvl w:val="1"/>
+          <w:numId w:val="5"/>
+        </w:numPr>
+      </w:pPr>
+      <w:r>
+        <w:rPr>
+          <w:b/>
+        </w:rPr>
+        <w:t>Rent Box Plot</w:t>
+      </w:r>
+      <w:r>
+        <w:rPr>
+          <w:b/>
+        </w:rPr>
+        <w:t>[</w:t>
+      </w:r>
+      <w:proofErr w:type="spellStart"/>
+      <w:r>
+        <w:t>homeprices_</w:t>
+      </w:r>
+      <w:proofErr w:type="gramStart"/>
+      <w:r>
+        <w:t>plotly</w:t>
+      </w:r>
+      <w:proofErr w:type="spellEnd"/>
+      <w:r>
+        <w:t>(</w:t>
+      </w:r>
+      <w:proofErr w:type="gramEnd"/>
+      <w:r>
+        <w:t>)</w:t>
+      </w:r>
+      <w:r>
+        <w:rPr>
+          <w:b/>
+        </w:rPr>
+        <w:t>]</w:t>
+      </w:r>
+    </w:p>
+    <w:p>
+      <w:pPr>
+        <w:pStyle w:val="ListParagraph"/>
+        <w:numPr>
+          <w:ilvl w:val="2"/>
+          <w:numId w:val="5"/>
+        </w:numPr>
+      </w:pPr>
+      <w:r>
+        <w:t xml:space="preserve">Show the mean median and mode for rent values in </w:t>
+      </w:r>
+      <w:proofErr w:type="spellStart"/>
+      <w:r>
+        <w:t>zipcode</w:t>
+      </w:r>
+      <w:proofErr w:type="spellEnd"/>
+    </w:p>
+    <w:p>
+      <w:pPr>
+        <w:pStyle w:val="ListParagraph"/>
+        <w:numPr>
+          <w:ilvl w:val="2"/>
+          <w:numId w:val="5"/>
+        </w:numPr>
+        <w:rPr>
+          <w:color w:val="FF0000"/>
+        </w:rPr>
+      </w:pPr>
+      <w:r>
+        <w:t>Takes 2017 and 2018 mean +- standard deviation for each value</w:t>
+      </w:r>
+    </w:p>
+    <w:p>
+      <w:pPr>
+        <w:pStyle w:val="ListParagraph"/>
+        <w:numPr>
+          <w:ilvl w:val="2"/>
+          <w:numId w:val="5"/>
+        </w:numPr>
+      </w:pPr>
+      <w:r>
+        <w:t xml:space="preserve">Just change query from home to rent to get proper output </w:t>
+      </w:r>
       <w:bookmarkStart w:id="0" w:name="_GoBack"/>
       <w:bookmarkEnd w:id="0"/>
-    </w:p>
-    <w:p>
-      <w:pPr>
-        <w:pStyle w:val="ListParagraph"/>
-        <w:numPr>
-          <w:ilvl w:val="1"/>
-          <w:numId w:val="5"/>
-        </w:numPr>
-        <w:rPr>
-          <w:b/>
-        </w:rPr>
-      </w:pPr>
-      <w:proofErr w:type="spellStart"/>
-      <w:r>
-        <w:rPr>
-          <w:b/>
-        </w:rPr>
-        <w:t>Zipcode</w:t>
-      </w:r>
-      <w:proofErr w:type="spellEnd"/>
-      <w:r>
-        <w:rPr>
-          <w:b/>
-        </w:rPr>
-        <w:t xml:space="preserve"> + Yelp </w:t>
-      </w:r>
-      <w:r>
-        <w:rPr>
-          <w:b/>
-        </w:rPr>
-        <w:t>[</w:t>
-      </w:r>
-      <w:proofErr w:type="spellStart"/>
-      <w:r>
-        <w:t>yelp_</w:t>
-      </w:r>
-      <w:proofErr w:type="gramStart"/>
-      <w:r>
-        <w:t>plotly</w:t>
-      </w:r>
-      <w:proofErr w:type="spellEnd"/>
-      <w:r>
-        <w:t>(</w:t>
-      </w:r>
-      <w:proofErr w:type="gramEnd"/>
-      <w:r>
-        <w:t>)</w:t>
-      </w:r>
-      <w:r>
-        <w:rPr>
-          <w:b/>
-        </w:rPr>
-        <w:t>]</w:t>
-      </w:r>
-    </w:p>
-    <w:p>
-      <w:pPr>
-        <w:pStyle w:val="ListParagraph"/>
-        <w:numPr>
-          <w:ilvl w:val="2"/>
-          <w:numId w:val="5"/>
-        </w:numPr>
-      </w:pPr>
-      <w:r>
-        <w:t>Shows all restaurants in the area</w:t>
-      </w:r>
-      <w:r>
-        <w:t xml:space="preserve"> </w:t>
-      </w:r>
-    </w:p>
-    <w:p>
-      <w:pPr>
-        <w:pStyle w:val="ListParagraph"/>
-        <w:numPr>
-          <w:ilvl w:val="1"/>
-          <w:numId w:val="5"/>
-        </w:numPr>
-      </w:pPr>
-      <w:r>
-        <w:rPr>
-          <w:b/>
-        </w:rPr>
-        <w:t xml:space="preserve">Home Box Plot </w:t>
-      </w:r>
-      <w:r>
-        <w:rPr>
-          <w:b/>
-        </w:rPr>
-        <w:t>[</w:t>
-      </w:r>
-      <w:proofErr w:type="spellStart"/>
-      <w:r>
-        <w:t>homeprices</w:t>
-      </w:r>
-      <w:r>
-        <w:t>_</w:t>
-      </w:r>
-      <w:proofErr w:type="gramStart"/>
-      <w:r>
-        <w:t>plotly</w:t>
-      </w:r>
-      <w:proofErr w:type="spellEnd"/>
-      <w:r>
-        <w:t>(</w:t>
-      </w:r>
-      <w:proofErr w:type="gramEnd"/>
-      <w:r>
-        <w:t>)</w:t>
-      </w:r>
-      <w:r>
-        <w:rPr>
-          <w:b/>
-        </w:rPr>
-        <w:t>]</w:t>
-      </w:r>
-    </w:p>
-    <w:p>
-      <w:pPr>
-        <w:pStyle w:val="ListParagraph"/>
-        <w:numPr>
-          <w:ilvl w:val="2"/>
-          <w:numId w:val="5"/>
-        </w:numPr>
-        <w:rPr>
-          <w:color w:val="FF0000"/>
-        </w:rPr>
-      </w:pPr>
-      <w:r>
-        <w:t xml:space="preserve">Show the mean median and mode for home values in </w:t>
-      </w:r>
-      <w:proofErr w:type="spellStart"/>
-      <w:r>
-        <w:t>zipcode</w:t>
-      </w:r>
-      <w:proofErr w:type="spellEnd"/>
-      <w:r>
-        <w:t xml:space="preserve"> </w:t>
-      </w:r>
-    </w:p>
-    <w:p>
-      <w:pPr>
-        <w:pStyle w:val="ListParagraph"/>
-        <w:numPr>
-          <w:ilvl w:val="2"/>
-          <w:numId w:val="5"/>
-        </w:numPr>
-        <w:rPr>
-          <w:color w:val="FF0000"/>
-        </w:rPr>
-      </w:pPr>
-      <w:r>
-        <w:t>Takes 2017 and 2018 mean +- standard deviation for each value</w:t>
-      </w:r>
-    </w:p>
-    <w:p>
-      <w:pPr>
-        <w:pStyle w:val="ListParagraph"/>
-        <w:numPr>
-          <w:ilvl w:val="1"/>
-          <w:numId w:val="5"/>
-        </w:numPr>
-        <w:rPr>
-          <w:color w:val="FF0000"/>
-        </w:rPr>
-      </w:pPr>
-      <w:r>
-        <w:rPr>
-          <w:b/>
-          <w:color w:val="FF0000"/>
-        </w:rPr>
-        <w:t>Rent Box Plot</w:t>
-      </w:r>
-    </w:p>
-    <w:p>
-      <w:pPr>
-        <w:pStyle w:val="ListParagraph"/>
-        <w:numPr>
-          <w:ilvl w:val="2"/>
-          <w:numId w:val="5"/>
-        </w:numPr>
-        <w:rPr>
-          <w:color w:val="FF0000"/>
-        </w:rPr>
-      </w:pPr>
-      <w:r>
-        <w:rPr>
-          <w:color w:val="FF0000"/>
-        </w:rPr>
-        <w:t xml:space="preserve">Show the mean median and mode for rent values in </w:t>
-      </w:r>
-      <w:proofErr w:type="spellStart"/>
-      <w:r>
-        <w:rPr>
-          <w:color w:val="FF0000"/>
-        </w:rPr>
-        <w:t>zipcode</w:t>
-      </w:r>
-      <w:proofErr w:type="spellEnd"/>
     </w:p>
     <w:p>
       <w:pPr>
@@ -4410,7 +4452,7 @@
   <w:abstractNum w:abstractNumId="1" w15:restartNumberingAfterBreak="0">
     <w:nsid w:val="274A798A"/>
     <w:multiLevelType w:val="hybridMultilevel"/>
-    <w:tmpl w:val="B0649A12"/>
+    <w:tmpl w:val="7778C57C"/>
     <w:lvl w:ilvl="0" w:tplc="0409000F">
       <w:start w:val="1"/>
       <w:numFmt w:val="decimal"/>
@@ -4435,7 +4477,7 @@
         <w:b/>
       </w:rPr>
     </w:lvl>
-    <w:lvl w:ilvl="2" w:tplc="4E64DE62">
+    <w:lvl w:ilvl="2" w:tplc="C758FEE6">
       <w:start w:val="1"/>
       <w:numFmt w:val="lowerRoman"/>
       <w:lvlText w:val="%3."/>
@@ -4445,6 +4487,7 @@
       </w:pPr>
       <w:rPr>
         <w:b w:val="0"/>
+        <w:color w:val="auto"/>
       </w:rPr>
     </w:lvl>
     <w:lvl w:ilvl="3" w:tplc="4566F0DE">

</xml_diff>

<commit_message>
added pie chart function for yelp prices and ratings
</commit_message>
<xml_diff>
--- a/Proposal_Jainabou.docx
+++ b/Proposal_Jainabou.docx
@@ -1880,32 +1880,17 @@
     </w:p>
     <w:p>
       <w:pPr>
-        <w:ind w:left="1440"/>
         <w:rPr>
           <w:color w:val="FF0000"/>
         </w:rPr>
       </w:pPr>
-      <w:r>
+    </w:p>
+    <w:p>
+      <w:pPr>
         <w:rPr>
           <w:color w:val="FF0000"/>
         </w:rPr>
-        <w:t>Questions:</w:t>
-      </w:r>
-    </w:p>
-    <w:p>
-      <w:pPr>
-        <w:ind w:left="1440"/>
-        <w:rPr>
-          <w:color w:val="FF0000"/>
-        </w:rPr>
-      </w:pPr>
-      <w:r>
-        <w:rPr>
-          <w:color w:val="FF0000"/>
-        </w:rPr>
-        <w:tab/>
-        <w:t>1. How to get Id to properly increment on database</w:t>
-      </w:r>
+      </w:pPr>
     </w:p>
     <w:p>
       <w:pPr>
@@ -4341,15 +4326,297 @@
       <w:r>
         <w:t xml:space="preserve">Just change query from home to rent to get proper output </w:t>
       </w:r>
+    </w:p>
+    <w:p>
+      <w:pPr>
+        <w:pStyle w:val="ListParagraph"/>
+        <w:numPr>
+          <w:ilvl w:val="0"/>
+          <w:numId w:val="5"/>
+        </w:numPr>
+      </w:pPr>
+      <w:r>
+        <w:rPr>
+          <w:b/>
+        </w:rPr>
+        <w:t>Flask Outputs</w:t>
+      </w:r>
+    </w:p>
+    <w:p>
+      <w:pPr>
+        <w:pStyle w:val="ListParagraph"/>
+        <w:numPr>
+          <w:ilvl w:val="1"/>
+          <w:numId w:val="5"/>
+        </w:numPr>
+      </w:pPr>
+      <w:r>
+        <w:rPr>
+          <w:b/>
+        </w:rPr>
+        <w:t xml:space="preserve">Home Page </w:t>
+      </w:r>
+      <w:r>
+        <w:rPr>
+          <w:i/>
+        </w:rPr>
+        <w:t>(/)</w:t>
+      </w:r>
+    </w:p>
+    <w:p>
+      <w:pPr>
+        <w:pStyle w:val="ListParagraph"/>
+        <w:numPr>
+          <w:ilvl w:val="2"/>
+          <w:numId w:val="5"/>
+        </w:numPr>
+      </w:pPr>
+      <w:r>
+        <w:t xml:space="preserve">Welcome to </w:t>
+      </w:r>
+      <w:proofErr w:type="spellStart"/>
+      <w:r>
+        <w:t>Zipcode</w:t>
+      </w:r>
+      <w:proofErr w:type="spellEnd"/>
+      <w:r>
+        <w:t xml:space="preserve"> Information Finder!</w:t>
+      </w:r>
+    </w:p>
+    <w:p>
+      <w:pPr>
+        <w:pStyle w:val="ListParagraph"/>
+        <w:numPr>
+          <w:ilvl w:val="3"/>
+          <w:numId w:val="5"/>
+        </w:numPr>
+      </w:pPr>
+      <w:r>
+        <w:t xml:space="preserve">Form </w:t>
+      </w:r>
+      <w:r>
+        <w:rPr>
+          <w:i/>
+        </w:rPr>
+        <w:t xml:space="preserve">(Enter </w:t>
+      </w:r>
+      <w:proofErr w:type="spellStart"/>
+      <w:r>
+        <w:rPr>
+          <w:i/>
+        </w:rPr>
+        <w:t>Zipcode</w:t>
+      </w:r>
+      <w:proofErr w:type="spellEnd"/>
+      <w:r>
+        <w:rPr>
+          <w:i/>
+        </w:rPr>
+        <w:t>)</w:t>
+      </w:r>
+    </w:p>
+    <w:p>
+      <w:pPr>
+        <w:pStyle w:val="ListParagraph"/>
+        <w:numPr>
+          <w:ilvl w:val="3"/>
+          <w:numId w:val="5"/>
+        </w:numPr>
+        <w:rPr>
+          <w:i/>
+        </w:rPr>
+      </w:pPr>
+      <w:r>
+        <w:rPr>
+          <w:i/>
+        </w:rPr>
+        <w:t xml:space="preserve"> (/results)</w:t>
+      </w:r>
+    </w:p>
+    <w:p>
+      <w:pPr>
+        <w:pStyle w:val="ListParagraph"/>
+        <w:numPr>
+          <w:ilvl w:val="4"/>
+          <w:numId w:val="5"/>
+        </w:numPr>
+      </w:pPr>
+      <w:r>
+        <w:t xml:space="preserve">Show </w:t>
+      </w:r>
+      <w:proofErr w:type="spellStart"/>
+      <w:r>
+        <w:t>Zipcode</w:t>
+      </w:r>
+      <w:proofErr w:type="spellEnd"/>
+    </w:p>
+    <w:p>
+      <w:pPr>
+        <w:pStyle w:val="ListParagraph"/>
+        <w:numPr>
+          <w:ilvl w:val="4"/>
+          <w:numId w:val="5"/>
+        </w:numPr>
+      </w:pPr>
+      <w:r>
+        <w:t>Show State</w:t>
+      </w:r>
+    </w:p>
+    <w:p>
+      <w:pPr>
+        <w:pStyle w:val="ListParagraph"/>
+        <w:numPr>
+          <w:ilvl w:val="4"/>
+          <w:numId w:val="5"/>
+        </w:numPr>
+      </w:pPr>
+      <w:r>
+        <w:t xml:space="preserve">Average Income in that </w:t>
+      </w:r>
+      <w:proofErr w:type="spellStart"/>
+      <w:r>
+        <w:t>zipcode</w:t>
+      </w:r>
+      <w:proofErr w:type="spellEnd"/>
+    </w:p>
+    <w:p>
+      <w:pPr>
+        <w:pStyle w:val="ListParagraph"/>
+        <w:numPr>
+          <w:ilvl w:val="4"/>
+          <w:numId w:val="5"/>
+        </w:numPr>
+      </w:pPr>
+      <w:r>
+        <w:t xml:space="preserve">Form </w:t>
+      </w:r>
+    </w:p>
+    <w:p>
+      <w:pPr>
+        <w:pStyle w:val="ListParagraph"/>
+        <w:numPr>
+          <w:ilvl w:val="5"/>
+          <w:numId w:val="5"/>
+        </w:numPr>
+      </w:pPr>
+      <w:r>
+        <w:t>Yelp (/yelp)</w:t>
+      </w:r>
+    </w:p>
+    <w:p>
+      <w:pPr>
+        <w:pStyle w:val="ListParagraph"/>
+        <w:numPr>
+          <w:ilvl w:val="6"/>
+          <w:numId w:val="5"/>
+        </w:numPr>
+      </w:pPr>
+      <w:r>
+        <w:t xml:space="preserve">Show map of all restaurants in </w:t>
+      </w:r>
+      <w:proofErr w:type="spellStart"/>
+      <w:r>
+        <w:t>zipcode</w:t>
+      </w:r>
+      <w:proofErr w:type="spellEnd"/>
+    </w:p>
+    <w:p>
+      <w:pPr>
+        <w:pStyle w:val="ListParagraph"/>
+        <w:numPr>
+          <w:ilvl w:val="6"/>
+          <w:numId w:val="5"/>
+        </w:numPr>
+      </w:pPr>
+      <w:r>
+        <w:t>Provide links to all restaurants in graph</w:t>
+      </w:r>
+    </w:p>
+    <w:p>
+      <w:pPr>
+        <w:pStyle w:val="ListParagraph"/>
+        <w:numPr>
+          <w:ilvl w:val="5"/>
+          <w:numId w:val="5"/>
+        </w:numPr>
+      </w:pPr>
+      <w:r>
+        <w:t>Home (/</w:t>
+      </w:r>
+      <w:proofErr w:type="spellStart"/>
+      <w:r>
+        <w:t>homeprices</w:t>
+      </w:r>
+      <w:proofErr w:type="spellEnd"/>
+      <w:r>
+        <w:t>)</w:t>
+      </w:r>
+    </w:p>
+    <w:p>
+      <w:pPr>
+        <w:pStyle w:val="ListParagraph"/>
+        <w:numPr>
+          <w:ilvl w:val="5"/>
+          <w:numId w:val="5"/>
+        </w:numPr>
+      </w:pPr>
+      <w:r>
+        <w:t>Rent (/</w:t>
+      </w:r>
+      <w:proofErr w:type="spellStart"/>
+      <w:r>
+        <w:t>rentprices</w:t>
+      </w:r>
+      <w:proofErr w:type="spellEnd"/>
+      <w:r>
+        <w:t>)</w:t>
+      </w:r>
+    </w:p>
+    <w:p>
+      <w:pPr>
+        <w:pStyle w:val="ListParagraph"/>
+        <w:numPr>
+          <w:ilvl w:val="5"/>
+          <w:numId w:val="5"/>
+        </w:numPr>
+      </w:pPr>
+      <w:r>
+        <w:t>Income</w:t>
+      </w:r>
+      <w:r>
+        <w:rPr>
+          <w:i/>
+        </w:rPr>
+        <w:t>(/income)</w:t>
+      </w:r>
+    </w:p>
+    <w:p>
+      <w:pPr>
+        <w:pStyle w:val="ListParagraph"/>
+        <w:numPr>
+          <w:ilvl w:val="0"/>
+          <w:numId w:val="5"/>
+        </w:numPr>
+        <w:rPr>
+          <w:highlight w:val="yellow"/>
+        </w:rPr>
+      </w:pPr>
+      <w:r>
+        <w:rPr>
+          <w:b/>
+          <w:highlight w:val="yellow"/>
+        </w:rPr>
+        <w:t>Pie chart of yelp restaurant prices</w:t>
+      </w:r>
+    </w:p>
+    <w:p>
+      <w:pPr>
+        <w:rPr>
+          <w:b/>
+        </w:rPr>
+      </w:pPr>
       <w:bookmarkStart w:id="0" w:name="_GoBack"/>
       <w:bookmarkEnd w:id="0"/>
-    </w:p>
-    <w:p>
-      <w:pPr>
-        <w:rPr>
-          <w:b/>
-        </w:rPr>
-      </w:pPr>
     </w:p>
     <w:sectPr>
       <w:pgSz w:w="12240" w:h="15840"/>
@@ -4452,8 +4719,8 @@
   <w:abstractNum w:abstractNumId="1" w15:restartNumberingAfterBreak="0">
     <w:nsid w:val="274A798A"/>
     <w:multiLevelType w:val="hybridMultilevel"/>
-    <w:tmpl w:val="7778C57C"/>
-    <w:lvl w:ilvl="0" w:tplc="0409000F">
+    <w:tmpl w:val="400C92F6"/>
+    <w:lvl w:ilvl="0" w:tplc="68B66BB0">
       <w:start w:val="1"/>
       <w:numFmt w:val="decimal"/>
       <w:lvlText w:val="%1."/>
@@ -4463,6 +4730,7 @@
       </w:pPr>
       <w:rPr>
         <w:rFonts w:hint="default"/>
+        <w:b/>
       </w:rPr>
     </w:lvl>
     <w:lvl w:ilvl="1" w:tplc="1EA2A18C">
@@ -4502,7 +4770,7 @@
         <w:b w:val="0"/>
       </w:rPr>
     </w:lvl>
-    <w:lvl w:ilvl="4" w:tplc="04090019" w:tentative="1">
+    <w:lvl w:ilvl="4" w:tplc="04090019">
       <w:start w:val="1"/>
       <w:numFmt w:val="lowerLetter"/>
       <w:lvlText w:val="%5."/>
@@ -4511,7 +4779,7 @@
         <w:ind w:left="3600" w:hanging="360"/>
       </w:pPr>
     </w:lvl>
-    <w:lvl w:ilvl="5" w:tplc="0409001B" w:tentative="1">
+    <w:lvl w:ilvl="5" w:tplc="0409001B">
       <w:start w:val="1"/>
       <w:numFmt w:val="lowerRoman"/>
       <w:lvlText w:val="%6."/>
@@ -4520,7 +4788,7 @@
         <w:ind w:left="4320" w:hanging="180"/>
       </w:pPr>
     </w:lvl>
-    <w:lvl w:ilvl="6" w:tplc="0409000F" w:tentative="1">
+    <w:lvl w:ilvl="6" w:tplc="0409000F">
       <w:start w:val="1"/>
       <w:numFmt w:val="decimal"/>
       <w:lvlText w:val="%7."/>

</xml_diff>

<commit_message>
contains project dev documents
</commit_message>
<xml_diff>
--- a/Proposal_Jainabou.docx
+++ b/Proposal_Jainabou.docx
@@ -595,7 +595,7 @@
                 </mc:Choice>
                 <mc:Fallback>
                   <w:pict>
-                    <v:shapetype w14:anchorId="207D38DE" id="_x0000_t32" coordsize="21600,21600" o:spt="32" o:oned="t" path="m,l21600,21600e" filled="f">
+                    <v:shapetype w14:anchorId="6547D6AE" id="_x0000_t32" coordsize="21600,21600" o:spt="32" o:oned="t" path="m,l21600,21600e" filled="f">
                       <v:path arrowok="t" fillok="f" o:connecttype="none"/>
                       <o:lock v:ext="edit" shapetype="t"/>
                     </v:shapetype>
@@ -820,7 +820,7 @@
           </mc:Choice>
           <mc:Fallback>
             <w:pict>
-              <v:shape w14:anchorId="2CD06F35" id="Straight Arrow Connector 8" o:spid="_x0000_s1026" type="#_x0000_t32" style="position:absolute;margin-left:332.1pt;margin-top:29.4pt;width:54.3pt;height:226.5pt;z-index:251662336;visibility:visible;mso-wrap-style:square;mso-wrap-distance-left:9pt;mso-wrap-distance-top:0;mso-wrap-distance-right:9pt;mso-wrap-distance-bottom:0;mso-position-horizontal:absolute;mso-position-horizontal-relative:text;mso-position-vertical:absolute;mso-position-vertical-relative:text" o:gfxdata="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" strokecolor="#4472c4 [3204]" strokeweight=".5pt">
+              <v:shape w14:anchorId="52AB457B" id="Straight Arrow Connector 8" o:spid="_x0000_s1026" type="#_x0000_t32" style="position:absolute;margin-left:332.1pt;margin-top:29.4pt;width:54.3pt;height:226.5pt;z-index:251662336;visibility:visible;mso-wrap-style:square;mso-wrap-distance-left:9pt;mso-wrap-distance-top:0;mso-wrap-distance-right:9pt;mso-wrap-distance-bottom:0;mso-position-horizontal:absolute;mso-position-horizontal-relative:text;mso-position-vertical:absolute;mso-position-vertical-relative:text" o:gfxdata="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" strokecolor="#4472c4 [3204]" strokeweight=".5pt">
                 <v:stroke endarrow="block" joinstyle="miter"/>
               </v:shape>
             </w:pict>
@@ -886,7 +886,7 @@
           </mc:Choice>
           <mc:Fallback>
             <w:pict>
-              <v:shape w14:anchorId="73236273" id="Straight Arrow Connector 6" o:spid="_x0000_s1026" type="#_x0000_t32" style="position:absolute;margin-left:211.5pt;margin-top:38.7pt;width:39pt;height:227.4pt;flip:x;z-index:251660288;visibility:visible;mso-wrap-style:square;mso-wrap-distance-left:9pt;mso-wrap-distance-top:0;mso-wrap-distance-right:9pt;mso-wrap-distance-bottom:0;mso-position-horizontal:absolute;mso-position-horizontal-relative:text;mso-position-vertical:absolute;mso-position-vertical-relative:text" o:gfxdata="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" strokecolor="#4472c4 [3204]" strokeweight=".5pt">
+              <v:shape w14:anchorId="74D9EB50" id="Straight Arrow Connector 6" o:spid="_x0000_s1026" type="#_x0000_t32" style="position:absolute;margin-left:211.5pt;margin-top:38.7pt;width:39pt;height:227.4pt;flip:x;z-index:251660288;visibility:visible;mso-wrap-style:square;mso-wrap-distance-left:9pt;mso-wrap-distance-top:0;mso-wrap-distance-right:9pt;mso-wrap-distance-bottom:0;mso-position-horizontal:absolute;mso-position-horizontal-relative:text;mso-position-vertical:absolute;mso-position-vertical-relative:text" o:gfxdata="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" strokecolor="#4472c4 [3204]" strokeweight=".5pt">
                 <v:stroke endarrow="block" joinstyle="miter"/>
               </v:shape>
             </w:pict>
@@ -958,7 +958,7 @@
           </mc:Choice>
           <mc:Fallback>
             <w:pict>
-              <v:shape w14:anchorId="0B4D39C5" id="Straight Arrow Connector 1" o:spid="_x0000_s1026" type="#_x0000_t32" style="position:absolute;margin-left:152.4pt;margin-top:48.9pt;width:97.2pt;height:39.6pt;z-index:251659264;visibility:visible;mso-wrap-style:square;mso-width-percent:0;mso-height-percent:0;mso-wrap-distance-left:9pt;mso-wrap-distance-top:0;mso-wrap-distance-right:9pt;mso-wrap-distance-bottom:0;mso-position-horizontal:absolute;mso-position-horizontal-relative:text;mso-position-vertical:absolute;mso-position-vertical-relative:text;mso-width-percent:0;mso-height-percent:0;mso-width-relative:margin;mso-height-relative:margin" o:gfxdata="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" strokecolor="#4472c4 [3204]" strokeweight=".5pt">
+              <v:shape w14:anchorId="240B355F" id="Straight Arrow Connector 1" o:spid="_x0000_s1026" type="#_x0000_t32" style="position:absolute;margin-left:152.4pt;margin-top:48.9pt;width:97.2pt;height:39.6pt;z-index:251659264;visibility:visible;mso-wrap-style:square;mso-width-percent:0;mso-height-percent:0;mso-wrap-distance-left:9pt;mso-wrap-distance-top:0;mso-wrap-distance-right:9pt;mso-wrap-distance-bottom:0;mso-position-horizontal:absolute;mso-position-horizontal-relative:text;mso-position-vertical:absolute;mso-position-vertical-relative:text;mso-width-percent:0;mso-height-percent:0;mso-width-relative:margin;mso-height-relative:margin" o:gfxdata="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" strokecolor="#4472c4 [3204]" strokeweight=".5pt">
                 <v:stroke endarrow="block" joinstyle="miter"/>
               </v:shape>
             </w:pict>
@@ -3771,852 +3771,942 @@
       </w:r>
       <w:proofErr w:type="spellEnd"/>
       <w:r>
-        <w:t>(business)</w:t>
-      </w:r>
-    </w:p>
-    <w:p>
-      <w:pPr>
-        <w:pStyle w:val="ListParagraph"/>
-        <w:numPr>
-          <w:ilvl w:val="1"/>
-          <w:numId w:val="5"/>
-        </w:numPr>
-        <w:rPr>
-          <w:b/>
-          <w:color w:val="FF0000"/>
-        </w:rPr>
-      </w:pPr>
-      <w:r>
-        <w:rPr>
-          <w:b/>
-          <w:color w:val="FF0000"/>
-        </w:rPr>
-        <w:t>Zillow Address + Home</w:t>
-      </w:r>
-    </w:p>
-    <w:p>
-      <w:pPr>
-        <w:pStyle w:val="ListParagraph"/>
-        <w:numPr>
-          <w:ilvl w:val="1"/>
-          <w:numId w:val="5"/>
-        </w:numPr>
-        <w:rPr>
-          <w:b/>
-          <w:color w:val="FF0000"/>
-        </w:rPr>
-      </w:pPr>
-      <w:r>
-        <w:rPr>
-          <w:b/>
-          <w:color w:val="FF0000"/>
-        </w:rPr>
-        <w:t>Zillow Address + Rent</w:t>
-      </w:r>
-    </w:p>
-    <w:p>
-      <w:pPr>
-        <w:pStyle w:val="ListParagraph"/>
-        <w:numPr>
-          <w:ilvl w:val="1"/>
-          <w:numId w:val="5"/>
-        </w:numPr>
-        <w:rPr>
-          <w:b/>
-          <w:color w:val="FF0000"/>
-        </w:rPr>
-      </w:pPr>
-      <w:r>
-        <w:rPr>
-          <w:b/>
-          <w:color w:val="FF0000"/>
-        </w:rPr>
-        <w:t>Zillow Address + Yelp</w:t>
-      </w:r>
-    </w:p>
-    <w:p>
-      <w:pPr>
-        <w:pStyle w:val="ListParagraph"/>
-        <w:numPr>
-          <w:ilvl w:val="0"/>
-          <w:numId w:val="5"/>
-        </w:numPr>
-        <w:rPr>
-          <w:b/>
-        </w:rPr>
-      </w:pPr>
-      <w:r>
-        <w:rPr>
-          <w:b/>
-        </w:rPr>
-        <w:t>Process Queries</w:t>
-      </w:r>
-    </w:p>
-    <w:p>
-      <w:pPr>
-        <w:pStyle w:val="ListParagraph"/>
-        <w:numPr>
-          <w:ilvl w:val="1"/>
-          <w:numId w:val="5"/>
-        </w:numPr>
-        <w:rPr>
-          <w:b/>
-        </w:rPr>
-      </w:pPr>
-      <w:proofErr w:type="spellStart"/>
-      <w:r>
-        <w:rPr>
-          <w:b/>
-        </w:rPr>
-        <w:t>Zipcode</w:t>
-      </w:r>
-      <w:proofErr w:type="spellEnd"/>
-      <w:r>
-        <w:rPr>
-          <w:b/>
-        </w:rPr>
-        <w:t xml:space="preserve"> +Yelp</w:t>
-      </w:r>
-      <w:r>
-        <w:rPr>
-          <w:b/>
-        </w:rPr>
-        <w:t xml:space="preserve"> [</w:t>
-      </w:r>
-      <w:proofErr w:type="spellStart"/>
-      <w:r>
-        <w:t>process_query_</w:t>
-      </w:r>
-      <w:proofErr w:type="gramStart"/>
-      <w:r>
-        <w:t>yelp</w:t>
-      </w:r>
-      <w:proofErr w:type="spellEnd"/>
-      <w:r>
-        <w:t>(</w:t>
-      </w:r>
-      <w:proofErr w:type="gramEnd"/>
-      <w:r>
-        <w:t>)</w:t>
-      </w:r>
-      <w:r>
-        <w:rPr>
-          <w:b/>
-        </w:rPr>
-        <w:t>]</w:t>
-      </w:r>
-    </w:p>
-    <w:p>
-      <w:pPr>
-        <w:pStyle w:val="ListParagraph"/>
-        <w:numPr>
-          <w:ilvl w:val="2"/>
-          <w:numId w:val="5"/>
-        </w:numPr>
-        <w:rPr>
-          <w:b/>
-        </w:rPr>
-      </w:pPr>
-      <w:r>
-        <w:t>[name</w:t>
-      </w:r>
-      <w:proofErr w:type="gramStart"/>
-      <w:r>
-        <w:t>],[</w:t>
-      </w:r>
-      <w:proofErr w:type="gramEnd"/>
-      <w:r>
-        <w:t>price],[rating],[category],[lat_buisness],[lon_buisness]</w:t>
-      </w:r>
-      <w:r>
-        <w:t>, [</w:t>
-      </w:r>
-      <w:proofErr w:type="spellStart"/>
-      <w:r>
-        <w:t>lat_zip</w:t>
-      </w:r>
-      <w:proofErr w:type="spellEnd"/>
-      <w:r>
-        <w:t>], [</w:t>
-      </w:r>
-      <w:proofErr w:type="spellStart"/>
-      <w:r>
-        <w:t>lon_zip</w:t>
-      </w:r>
-      <w:proofErr w:type="spellEnd"/>
-      <w:r>
-        <w:t xml:space="preserve">] </w:t>
-      </w:r>
-    </w:p>
-    <w:p>
-      <w:pPr>
-        <w:pStyle w:val="ListParagraph"/>
-        <w:numPr>
-          <w:ilvl w:val="1"/>
-          <w:numId w:val="5"/>
-        </w:numPr>
-        <w:rPr>
-          <w:b/>
-        </w:rPr>
-      </w:pPr>
-      <w:proofErr w:type="spellStart"/>
-      <w:r>
-        <w:rPr>
-          <w:b/>
-        </w:rPr>
-        <w:t>Zipcode</w:t>
-      </w:r>
-      <w:proofErr w:type="spellEnd"/>
-      <w:r>
-        <w:rPr>
-          <w:b/>
-        </w:rPr>
-        <w:t xml:space="preserve"> + Rent</w:t>
-      </w:r>
-    </w:p>
-    <w:p>
-      <w:pPr>
-        <w:pStyle w:val="ListParagraph"/>
-        <w:numPr>
-          <w:ilvl w:val="1"/>
-          <w:numId w:val="5"/>
-        </w:numPr>
-        <w:rPr>
-          <w:b/>
-        </w:rPr>
-      </w:pPr>
-      <w:proofErr w:type="spellStart"/>
-      <w:r>
-        <w:rPr>
-          <w:b/>
-        </w:rPr>
-        <w:t>Zipcode</w:t>
-      </w:r>
-      <w:proofErr w:type="spellEnd"/>
-      <w:r>
-        <w:rPr>
-          <w:b/>
-        </w:rPr>
-        <w:t xml:space="preserve"> + Yelp</w:t>
-      </w:r>
-    </w:p>
-    <w:p>
-      <w:pPr>
-        <w:pStyle w:val="ListParagraph"/>
-        <w:numPr>
-          <w:ilvl w:val="1"/>
-          <w:numId w:val="5"/>
-        </w:numPr>
-        <w:rPr>
-          <w:b/>
-          <w:color w:val="FF0000"/>
-        </w:rPr>
-      </w:pPr>
-      <w:r>
-        <w:rPr>
-          <w:b/>
-          <w:color w:val="FF0000"/>
-        </w:rPr>
-        <w:t>Zillow Address + Home</w:t>
-      </w:r>
-    </w:p>
-    <w:p>
-      <w:pPr>
-        <w:pStyle w:val="ListParagraph"/>
-        <w:numPr>
-          <w:ilvl w:val="1"/>
-          <w:numId w:val="5"/>
-        </w:numPr>
-        <w:rPr>
-          <w:b/>
-          <w:color w:val="FF0000"/>
-        </w:rPr>
-      </w:pPr>
-      <w:r>
-        <w:rPr>
-          <w:b/>
-          <w:color w:val="FF0000"/>
-        </w:rPr>
-        <w:t>Zillow Address + Rent</w:t>
-      </w:r>
-    </w:p>
-    <w:p>
-      <w:pPr>
-        <w:pStyle w:val="ListParagraph"/>
-        <w:numPr>
-          <w:ilvl w:val="1"/>
-          <w:numId w:val="5"/>
-        </w:numPr>
-        <w:rPr>
-          <w:b/>
-          <w:color w:val="FF0000"/>
-        </w:rPr>
-      </w:pPr>
-      <w:r>
-        <w:rPr>
-          <w:b/>
-          <w:color w:val="FF0000"/>
-        </w:rPr>
-        <w:t>Zillow Address + Yelp</w:t>
-      </w:r>
-    </w:p>
-    <w:p>
-      <w:pPr>
-        <w:pStyle w:val="ListParagraph"/>
-        <w:numPr>
-          <w:ilvl w:val="0"/>
-          <w:numId w:val="5"/>
-        </w:numPr>
-        <w:rPr>
-          <w:b/>
-        </w:rPr>
-      </w:pPr>
-      <w:proofErr w:type="spellStart"/>
-      <w:r>
-        <w:rPr>
-          <w:b/>
-        </w:rPr>
-        <w:lastRenderedPageBreak/>
-        <w:t>Plotly</w:t>
-      </w:r>
-      <w:proofErr w:type="spellEnd"/>
-      <w:r>
-        <w:rPr>
-          <w:b/>
-        </w:rPr>
-        <w:t xml:space="preserve"> Plots</w:t>
-      </w:r>
-    </w:p>
-    <w:p>
-      <w:pPr>
-        <w:pStyle w:val="ListParagraph"/>
-        <w:numPr>
-          <w:ilvl w:val="1"/>
-          <w:numId w:val="5"/>
-        </w:numPr>
-        <w:rPr>
-          <w:b/>
-        </w:rPr>
-      </w:pPr>
-      <w:proofErr w:type="spellStart"/>
-      <w:r>
-        <w:rPr>
-          <w:b/>
-        </w:rPr>
-        <w:t>Zipcode</w:t>
-      </w:r>
-      <w:proofErr w:type="spellEnd"/>
-      <w:r>
-        <w:rPr>
-          <w:b/>
-        </w:rPr>
-        <w:t xml:space="preserve"> + Yelp </w:t>
-      </w:r>
-      <w:r>
-        <w:rPr>
-          <w:b/>
-        </w:rPr>
-        <w:t>[</w:t>
-      </w:r>
-      <w:proofErr w:type="spellStart"/>
-      <w:r>
-        <w:t>yelp_</w:t>
-      </w:r>
-      <w:proofErr w:type="gramStart"/>
-      <w:r>
-        <w:t>plotly</w:t>
-      </w:r>
-      <w:proofErr w:type="spellEnd"/>
-      <w:r>
-        <w:t>(</w:t>
-      </w:r>
-      <w:proofErr w:type="gramEnd"/>
-      <w:r>
-        <w:t>)</w:t>
-      </w:r>
-      <w:r>
-        <w:rPr>
-          <w:b/>
-        </w:rPr>
-        <w:t>]</w:t>
-      </w:r>
-    </w:p>
-    <w:p>
-      <w:pPr>
-        <w:pStyle w:val="ListParagraph"/>
-        <w:numPr>
-          <w:ilvl w:val="2"/>
-          <w:numId w:val="5"/>
-        </w:numPr>
-      </w:pPr>
-      <w:r>
-        <w:t>Shows all restaurants in the area</w:t>
-      </w:r>
-      <w:r>
-        <w:t xml:space="preserve"> </w:t>
-      </w:r>
-    </w:p>
-    <w:p>
-      <w:pPr>
-        <w:pStyle w:val="ListParagraph"/>
-        <w:numPr>
-          <w:ilvl w:val="1"/>
-          <w:numId w:val="5"/>
-        </w:numPr>
-      </w:pPr>
-      <w:r>
-        <w:rPr>
-          <w:b/>
-        </w:rPr>
-        <w:t xml:space="preserve">Home Box Plot </w:t>
-      </w:r>
-      <w:r>
-        <w:rPr>
-          <w:b/>
-        </w:rPr>
-        <w:t>[</w:t>
-      </w:r>
-      <w:proofErr w:type="spellStart"/>
-      <w:r>
-        <w:t>homeprices</w:t>
-      </w:r>
-      <w:r>
-        <w:t>_</w:t>
-      </w:r>
-      <w:proofErr w:type="gramStart"/>
-      <w:r>
-        <w:t>plotly</w:t>
-      </w:r>
-      <w:proofErr w:type="spellEnd"/>
-      <w:r>
-        <w:t>(</w:t>
-      </w:r>
-      <w:proofErr w:type="gramEnd"/>
-      <w:r>
-        <w:t>)</w:t>
-      </w:r>
-      <w:r>
-        <w:rPr>
-          <w:b/>
-        </w:rPr>
-        <w:t>]</w:t>
-      </w:r>
-    </w:p>
-    <w:p>
-      <w:pPr>
-        <w:pStyle w:val="ListParagraph"/>
-        <w:numPr>
-          <w:ilvl w:val="2"/>
-          <w:numId w:val="5"/>
-        </w:numPr>
-        <w:rPr>
-          <w:color w:val="FF0000"/>
-        </w:rPr>
-      </w:pPr>
-      <w:r>
-        <w:t xml:space="preserve">Show the mean median and mode for home values in </w:t>
-      </w:r>
-      <w:proofErr w:type="spellStart"/>
-      <w:r>
-        <w:t>zipcode</w:t>
-      </w:r>
-      <w:proofErr w:type="spellEnd"/>
-      <w:r>
-        <w:t xml:space="preserve"> </w:t>
-      </w:r>
-    </w:p>
-    <w:p>
-      <w:pPr>
-        <w:pStyle w:val="ListParagraph"/>
-        <w:numPr>
-          <w:ilvl w:val="2"/>
-          <w:numId w:val="5"/>
-        </w:numPr>
-        <w:rPr>
-          <w:color w:val="FF0000"/>
-        </w:rPr>
-      </w:pPr>
-      <w:r>
-        <w:t>Takes 2017 and 2018 mean +- standard deviation for each value</w:t>
-      </w:r>
-    </w:p>
-    <w:p>
-      <w:pPr>
-        <w:pStyle w:val="ListParagraph"/>
-        <w:numPr>
-          <w:ilvl w:val="1"/>
-          <w:numId w:val="5"/>
-        </w:numPr>
-      </w:pPr>
-      <w:r>
-        <w:rPr>
-          <w:b/>
-        </w:rPr>
-        <w:t>Rent Box Plot</w:t>
-      </w:r>
-      <w:r>
-        <w:rPr>
-          <w:b/>
-        </w:rPr>
-        <w:t>[</w:t>
-      </w:r>
-      <w:proofErr w:type="spellStart"/>
-      <w:r>
-        <w:t>homeprices_</w:t>
-      </w:r>
-      <w:proofErr w:type="gramStart"/>
-      <w:r>
-        <w:t>plotly</w:t>
-      </w:r>
-      <w:proofErr w:type="spellEnd"/>
-      <w:r>
-        <w:t>(</w:t>
-      </w:r>
-      <w:proofErr w:type="gramEnd"/>
-      <w:r>
-        <w:t>)</w:t>
-      </w:r>
-      <w:r>
-        <w:rPr>
-          <w:b/>
-        </w:rPr>
-        <w:t>]</w:t>
-      </w:r>
-    </w:p>
-    <w:p>
-      <w:pPr>
-        <w:pStyle w:val="ListParagraph"/>
-        <w:numPr>
-          <w:ilvl w:val="2"/>
-          <w:numId w:val="5"/>
-        </w:numPr>
-      </w:pPr>
-      <w:r>
-        <w:t xml:space="preserve">Show the mean median and mode for rent values in </w:t>
-      </w:r>
-      <w:proofErr w:type="spellStart"/>
-      <w:r>
-        <w:t>zipcode</w:t>
-      </w:r>
-      <w:proofErr w:type="spellEnd"/>
-    </w:p>
-    <w:p>
-      <w:pPr>
-        <w:pStyle w:val="ListParagraph"/>
-        <w:numPr>
-          <w:ilvl w:val="2"/>
-          <w:numId w:val="5"/>
-        </w:numPr>
-        <w:rPr>
-          <w:color w:val="FF0000"/>
-        </w:rPr>
-      </w:pPr>
-      <w:r>
-        <w:t>Takes 2017 and 2018 mean +- standard deviation for each value</w:t>
-      </w:r>
-    </w:p>
-    <w:p>
-      <w:pPr>
-        <w:pStyle w:val="ListParagraph"/>
-        <w:numPr>
-          <w:ilvl w:val="2"/>
-          <w:numId w:val="5"/>
-        </w:numPr>
-      </w:pPr>
-      <w:r>
-        <w:t xml:space="preserve">Just change query from home to rent to get proper output </w:t>
-      </w:r>
-    </w:p>
-    <w:p>
-      <w:pPr>
-        <w:pStyle w:val="ListParagraph"/>
-        <w:numPr>
-          <w:ilvl w:val="0"/>
-          <w:numId w:val="5"/>
-        </w:numPr>
-      </w:pPr>
-      <w:r>
-        <w:rPr>
-          <w:b/>
-        </w:rPr>
-        <w:t>Flask Outputs</w:t>
-      </w:r>
-    </w:p>
-    <w:p>
-      <w:pPr>
-        <w:pStyle w:val="ListParagraph"/>
-        <w:numPr>
-          <w:ilvl w:val="1"/>
-          <w:numId w:val="5"/>
-        </w:numPr>
-      </w:pPr>
-      <w:r>
-        <w:rPr>
-          <w:b/>
-        </w:rPr>
-        <w:t xml:space="preserve">Home Page </w:t>
-      </w:r>
-      <w:r>
-        <w:rPr>
-          <w:i/>
-        </w:rPr>
-        <w:t>(/)</w:t>
-      </w:r>
-    </w:p>
-    <w:p>
-      <w:pPr>
-        <w:pStyle w:val="ListParagraph"/>
-        <w:numPr>
-          <w:ilvl w:val="2"/>
-          <w:numId w:val="5"/>
-        </w:numPr>
-      </w:pPr>
-      <w:r>
-        <w:t xml:space="preserve">Welcome to </w:t>
-      </w:r>
-      <w:proofErr w:type="spellStart"/>
-      <w:r>
-        <w:t>Zipcode</w:t>
-      </w:r>
-      <w:proofErr w:type="spellEnd"/>
-      <w:r>
-        <w:t xml:space="preserve"> Information Finder!</w:t>
-      </w:r>
-    </w:p>
-    <w:p>
-      <w:pPr>
-        <w:pStyle w:val="ListParagraph"/>
-        <w:numPr>
-          <w:ilvl w:val="3"/>
-          <w:numId w:val="5"/>
-        </w:numPr>
-      </w:pPr>
-      <w:r>
-        <w:t xml:space="preserve">Form </w:t>
-      </w:r>
-      <w:r>
-        <w:rPr>
-          <w:i/>
-        </w:rPr>
-        <w:t xml:space="preserve">(Enter </w:t>
-      </w:r>
-      <w:proofErr w:type="spellStart"/>
-      <w:r>
-        <w:rPr>
-          <w:i/>
-        </w:rPr>
-        <w:t>Zipcode</w:t>
-      </w:r>
-      <w:proofErr w:type="spellEnd"/>
-      <w:r>
-        <w:rPr>
-          <w:i/>
-        </w:rPr>
-        <w:t>)</w:t>
-      </w:r>
-    </w:p>
-    <w:p>
-      <w:pPr>
-        <w:pStyle w:val="ListParagraph"/>
-        <w:numPr>
-          <w:ilvl w:val="3"/>
-          <w:numId w:val="5"/>
-        </w:numPr>
-        <w:rPr>
-          <w:i/>
-        </w:rPr>
-      </w:pPr>
-      <w:r>
-        <w:rPr>
-          <w:i/>
-        </w:rPr>
-        <w:t xml:space="preserve"> (/results)</w:t>
-      </w:r>
-    </w:p>
-    <w:p>
-      <w:pPr>
-        <w:pStyle w:val="ListParagraph"/>
-        <w:numPr>
-          <w:ilvl w:val="4"/>
-          <w:numId w:val="5"/>
-        </w:numPr>
-      </w:pPr>
-      <w:r>
-        <w:t xml:space="preserve">Show </w:t>
-      </w:r>
-      <w:proofErr w:type="spellStart"/>
-      <w:r>
-        <w:t>Zipcode</w:t>
-      </w:r>
-      <w:proofErr w:type="spellEnd"/>
-    </w:p>
-    <w:p>
-      <w:pPr>
-        <w:pStyle w:val="ListParagraph"/>
-        <w:numPr>
-          <w:ilvl w:val="4"/>
-          <w:numId w:val="5"/>
-        </w:numPr>
-      </w:pPr>
-      <w:r>
-        <w:t>Show State</w:t>
-      </w:r>
-    </w:p>
-    <w:p>
-      <w:pPr>
-        <w:pStyle w:val="ListParagraph"/>
-        <w:numPr>
-          <w:ilvl w:val="4"/>
-          <w:numId w:val="5"/>
-        </w:numPr>
-      </w:pPr>
-      <w:r>
-        <w:t xml:space="preserve">Average Income in that </w:t>
-      </w:r>
-      <w:proofErr w:type="spellStart"/>
-      <w:r>
-        <w:t>zipcode</w:t>
-      </w:r>
-      <w:proofErr w:type="spellEnd"/>
-    </w:p>
-    <w:p>
-      <w:pPr>
-        <w:pStyle w:val="ListParagraph"/>
-        <w:numPr>
-          <w:ilvl w:val="4"/>
-          <w:numId w:val="5"/>
-        </w:numPr>
-      </w:pPr>
-      <w:r>
-        <w:t xml:space="preserve">Form </w:t>
-      </w:r>
-    </w:p>
-    <w:p>
-      <w:pPr>
-        <w:pStyle w:val="ListParagraph"/>
-        <w:numPr>
-          <w:ilvl w:val="5"/>
-          <w:numId w:val="5"/>
-        </w:numPr>
-      </w:pPr>
-      <w:r>
-        <w:t>Yelp (/yelp)</w:t>
-      </w:r>
-    </w:p>
-    <w:p>
-      <w:pPr>
-        <w:pStyle w:val="ListParagraph"/>
-        <w:numPr>
-          <w:ilvl w:val="6"/>
-          <w:numId w:val="5"/>
-        </w:numPr>
-      </w:pPr>
-      <w:r>
-        <w:t xml:space="preserve">Show map of all restaurants in </w:t>
-      </w:r>
-      <w:proofErr w:type="spellStart"/>
-      <w:r>
-        <w:t>zipcode</w:t>
-      </w:r>
-      <w:proofErr w:type="spellEnd"/>
-    </w:p>
-    <w:p>
-      <w:pPr>
-        <w:pStyle w:val="ListParagraph"/>
-        <w:numPr>
-          <w:ilvl w:val="6"/>
-          <w:numId w:val="5"/>
-        </w:numPr>
-      </w:pPr>
-      <w:r>
-        <w:t>Provide links to all restaurants in graph</w:t>
-      </w:r>
-    </w:p>
-    <w:p>
-      <w:pPr>
-        <w:pStyle w:val="ListParagraph"/>
-        <w:numPr>
-          <w:ilvl w:val="5"/>
-          <w:numId w:val="5"/>
-        </w:numPr>
-      </w:pPr>
-      <w:r>
-        <w:t>Home (/</w:t>
-      </w:r>
-      <w:proofErr w:type="spellStart"/>
-      <w:r>
-        <w:t>homeprices</w:t>
-      </w:r>
-      <w:proofErr w:type="spellEnd"/>
-      <w:r>
-        <w:t>)</w:t>
-      </w:r>
-    </w:p>
-    <w:p>
-      <w:pPr>
-        <w:pStyle w:val="ListParagraph"/>
-        <w:numPr>
-          <w:ilvl w:val="5"/>
-          <w:numId w:val="5"/>
-        </w:numPr>
-      </w:pPr>
-      <w:r>
-        <w:t>Rent (/</w:t>
-      </w:r>
-      <w:proofErr w:type="spellStart"/>
-      <w:r>
-        <w:t>rentprices</w:t>
-      </w:r>
-      <w:proofErr w:type="spellEnd"/>
-      <w:r>
-        <w:t>)</w:t>
-      </w:r>
-    </w:p>
-    <w:p>
-      <w:pPr>
-        <w:pStyle w:val="ListParagraph"/>
-        <w:numPr>
-          <w:ilvl w:val="5"/>
-          <w:numId w:val="5"/>
-        </w:numPr>
-      </w:pPr>
-      <w:r>
-        <w:t>Income</w:t>
-      </w:r>
-      <w:r>
-        <w:rPr>
-          <w:i/>
-        </w:rPr>
-        <w:t>(/income)</w:t>
-      </w:r>
-    </w:p>
-    <w:p>
-      <w:pPr>
-        <w:pStyle w:val="ListParagraph"/>
-        <w:numPr>
-          <w:ilvl w:val="0"/>
-          <w:numId w:val="5"/>
-        </w:numPr>
-        <w:rPr>
-          <w:highlight w:val="yellow"/>
-        </w:rPr>
-      </w:pPr>
-      <w:r>
-        <w:rPr>
-          <w:b/>
-          <w:highlight w:val="yellow"/>
-        </w:rPr>
-        <w:t>Pie chart of yelp restaurant prices</w:t>
-      </w:r>
-    </w:p>
-    <w:p>
-      <w:pPr>
-        <w:rPr>
-          <w:b/>
-        </w:rPr>
-      </w:pPr>
+        <w:t>(bus</w:t>
+      </w:r>
       <w:bookmarkStart w:id="0" w:name="_GoBack"/>
       <w:bookmarkEnd w:id="0"/>
+      <w:r>
+        <w:t>iness)</w:t>
+      </w:r>
+    </w:p>
+    <w:p>
+      <w:pPr>
+        <w:pStyle w:val="ListParagraph"/>
+        <w:numPr>
+          <w:ilvl w:val="1"/>
+          <w:numId w:val="5"/>
+        </w:numPr>
+        <w:rPr>
+          <w:b/>
+        </w:rPr>
+      </w:pPr>
+      <w:r>
+        <w:rPr>
+          <w:b/>
+        </w:rPr>
+        <w:t>Zillow Address + Home</w:t>
+      </w:r>
+    </w:p>
+    <w:p>
+      <w:pPr>
+        <w:pStyle w:val="ListParagraph"/>
+        <w:numPr>
+          <w:ilvl w:val="1"/>
+          <w:numId w:val="5"/>
+        </w:numPr>
+        <w:rPr>
+          <w:b/>
+        </w:rPr>
+      </w:pPr>
+      <w:r>
+        <w:rPr>
+          <w:b/>
+        </w:rPr>
+        <w:t>Zillow Address + Rent</w:t>
+      </w:r>
+    </w:p>
+    <w:p>
+      <w:pPr>
+        <w:pStyle w:val="ListParagraph"/>
+        <w:numPr>
+          <w:ilvl w:val="1"/>
+          <w:numId w:val="5"/>
+        </w:numPr>
+        <w:rPr>
+          <w:b/>
+        </w:rPr>
+      </w:pPr>
+      <w:r>
+        <w:rPr>
+          <w:b/>
+        </w:rPr>
+        <w:t>Zillow Address + Yelp</w:t>
+      </w:r>
+    </w:p>
+    <w:p>
+      <w:pPr>
+        <w:pStyle w:val="ListParagraph"/>
+        <w:numPr>
+          <w:ilvl w:val="0"/>
+          <w:numId w:val="5"/>
+        </w:numPr>
+        <w:rPr>
+          <w:b/>
+        </w:rPr>
+      </w:pPr>
+      <w:r>
+        <w:rPr>
+          <w:b/>
+        </w:rPr>
+        <w:t>Process Queries</w:t>
+      </w:r>
+    </w:p>
+    <w:p>
+      <w:pPr>
+        <w:pStyle w:val="ListParagraph"/>
+        <w:numPr>
+          <w:ilvl w:val="1"/>
+          <w:numId w:val="5"/>
+        </w:numPr>
+        <w:rPr>
+          <w:b/>
+        </w:rPr>
+      </w:pPr>
+      <w:proofErr w:type="spellStart"/>
+      <w:r>
+        <w:rPr>
+          <w:b/>
+        </w:rPr>
+        <w:lastRenderedPageBreak/>
+        <w:t>Zipcode</w:t>
+      </w:r>
+      <w:proofErr w:type="spellEnd"/>
+      <w:r>
+        <w:rPr>
+          <w:b/>
+        </w:rPr>
+        <w:t xml:space="preserve"> +Yelp</w:t>
+      </w:r>
+      <w:r>
+        <w:rPr>
+          <w:b/>
+        </w:rPr>
+        <w:t xml:space="preserve"> [</w:t>
+      </w:r>
+      <w:proofErr w:type="spellStart"/>
+      <w:r>
+        <w:t>process_query_</w:t>
+      </w:r>
+      <w:proofErr w:type="gramStart"/>
+      <w:r>
+        <w:t>yelp</w:t>
+      </w:r>
+      <w:proofErr w:type="spellEnd"/>
+      <w:r>
+        <w:t>(</w:t>
+      </w:r>
+      <w:proofErr w:type="gramEnd"/>
+      <w:r>
+        <w:t>)</w:t>
+      </w:r>
+      <w:r>
+        <w:rPr>
+          <w:b/>
+        </w:rPr>
+        <w:t>]</w:t>
+      </w:r>
+    </w:p>
+    <w:p>
+      <w:pPr>
+        <w:pStyle w:val="ListParagraph"/>
+        <w:numPr>
+          <w:ilvl w:val="2"/>
+          <w:numId w:val="5"/>
+        </w:numPr>
+        <w:rPr>
+          <w:b/>
+        </w:rPr>
+      </w:pPr>
+      <w:r>
+        <w:t>[name</w:t>
+      </w:r>
+      <w:proofErr w:type="gramStart"/>
+      <w:r>
+        <w:t>],[</w:t>
+      </w:r>
+      <w:proofErr w:type="gramEnd"/>
+      <w:r>
+        <w:t>price],[rating],[category],[lat_buisness],[lon_buisness]</w:t>
+      </w:r>
+      <w:r>
+        <w:t>, [</w:t>
+      </w:r>
+      <w:proofErr w:type="spellStart"/>
+      <w:r>
+        <w:t>lat_zip</w:t>
+      </w:r>
+      <w:proofErr w:type="spellEnd"/>
+      <w:r>
+        <w:t>], [</w:t>
+      </w:r>
+      <w:proofErr w:type="spellStart"/>
+      <w:r>
+        <w:t>lon_zip</w:t>
+      </w:r>
+      <w:proofErr w:type="spellEnd"/>
+      <w:r>
+        <w:t xml:space="preserve">] </w:t>
+      </w:r>
+    </w:p>
+    <w:p>
+      <w:pPr>
+        <w:pStyle w:val="ListParagraph"/>
+        <w:numPr>
+          <w:ilvl w:val="1"/>
+          <w:numId w:val="5"/>
+        </w:numPr>
+        <w:rPr>
+          <w:b/>
+        </w:rPr>
+      </w:pPr>
+      <w:proofErr w:type="spellStart"/>
+      <w:r>
+        <w:rPr>
+          <w:b/>
+        </w:rPr>
+        <w:t>Zipcode</w:t>
+      </w:r>
+      <w:proofErr w:type="spellEnd"/>
+      <w:r>
+        <w:rPr>
+          <w:b/>
+        </w:rPr>
+        <w:t xml:space="preserve"> + Rent</w:t>
+      </w:r>
+    </w:p>
+    <w:p>
+      <w:pPr>
+        <w:pStyle w:val="ListParagraph"/>
+        <w:numPr>
+          <w:ilvl w:val="1"/>
+          <w:numId w:val="5"/>
+        </w:numPr>
+        <w:rPr>
+          <w:b/>
+        </w:rPr>
+      </w:pPr>
+      <w:proofErr w:type="spellStart"/>
+      <w:r>
+        <w:rPr>
+          <w:b/>
+        </w:rPr>
+        <w:t>Zipcode</w:t>
+      </w:r>
+      <w:proofErr w:type="spellEnd"/>
+      <w:r>
+        <w:rPr>
+          <w:b/>
+        </w:rPr>
+        <w:t xml:space="preserve"> + Yelp</w:t>
+      </w:r>
+    </w:p>
+    <w:p>
+      <w:pPr>
+        <w:pStyle w:val="ListParagraph"/>
+        <w:numPr>
+          <w:ilvl w:val="1"/>
+          <w:numId w:val="5"/>
+        </w:numPr>
+        <w:rPr>
+          <w:b/>
+        </w:rPr>
+      </w:pPr>
+      <w:r>
+        <w:rPr>
+          <w:b/>
+        </w:rPr>
+        <w:t>Zillow Address + Home</w:t>
+      </w:r>
+    </w:p>
+    <w:p>
+      <w:pPr>
+        <w:pStyle w:val="ListParagraph"/>
+        <w:numPr>
+          <w:ilvl w:val="1"/>
+          <w:numId w:val="5"/>
+        </w:numPr>
+        <w:rPr>
+          <w:b/>
+        </w:rPr>
+      </w:pPr>
+      <w:r>
+        <w:rPr>
+          <w:b/>
+        </w:rPr>
+        <w:t>Zillow Address + Rent</w:t>
+      </w:r>
+    </w:p>
+    <w:p>
+      <w:pPr>
+        <w:pStyle w:val="ListParagraph"/>
+        <w:numPr>
+          <w:ilvl w:val="1"/>
+          <w:numId w:val="5"/>
+        </w:numPr>
+        <w:rPr>
+          <w:b/>
+        </w:rPr>
+      </w:pPr>
+      <w:r>
+        <w:rPr>
+          <w:b/>
+        </w:rPr>
+        <w:t>Zillow Address + Yelp</w:t>
+      </w:r>
+    </w:p>
+    <w:p>
+      <w:pPr>
+        <w:pStyle w:val="ListParagraph"/>
+        <w:numPr>
+          <w:ilvl w:val="0"/>
+          <w:numId w:val="5"/>
+        </w:numPr>
+        <w:rPr>
+          <w:b/>
+        </w:rPr>
+      </w:pPr>
+      <w:proofErr w:type="spellStart"/>
+      <w:r>
+        <w:rPr>
+          <w:b/>
+        </w:rPr>
+        <w:t>Plotly</w:t>
+      </w:r>
+      <w:proofErr w:type="spellEnd"/>
+      <w:r>
+        <w:rPr>
+          <w:b/>
+        </w:rPr>
+        <w:t xml:space="preserve"> Plots</w:t>
+      </w:r>
+    </w:p>
+    <w:p>
+      <w:pPr>
+        <w:pStyle w:val="ListParagraph"/>
+        <w:numPr>
+          <w:ilvl w:val="1"/>
+          <w:numId w:val="5"/>
+        </w:numPr>
+        <w:rPr>
+          <w:b/>
+        </w:rPr>
+      </w:pPr>
+      <w:proofErr w:type="spellStart"/>
+      <w:r>
+        <w:rPr>
+          <w:b/>
+        </w:rPr>
+        <w:t>Zipcode</w:t>
+      </w:r>
+      <w:proofErr w:type="spellEnd"/>
+      <w:r>
+        <w:rPr>
+          <w:b/>
+        </w:rPr>
+        <w:t xml:space="preserve"> + Yelp </w:t>
+      </w:r>
+      <w:r>
+        <w:rPr>
+          <w:b/>
+        </w:rPr>
+        <w:t>[</w:t>
+      </w:r>
+      <w:proofErr w:type="spellStart"/>
+      <w:r>
+        <w:t>yelp_</w:t>
+      </w:r>
+      <w:proofErr w:type="gramStart"/>
+      <w:r>
+        <w:t>plotly</w:t>
+      </w:r>
+      <w:proofErr w:type="spellEnd"/>
+      <w:r>
+        <w:t>(</w:t>
+      </w:r>
+      <w:proofErr w:type="gramEnd"/>
+      <w:r>
+        <w:t>)</w:t>
+      </w:r>
+      <w:r>
+        <w:rPr>
+          <w:b/>
+        </w:rPr>
+        <w:t>]</w:t>
+      </w:r>
+    </w:p>
+    <w:p>
+      <w:pPr>
+        <w:pStyle w:val="ListParagraph"/>
+        <w:numPr>
+          <w:ilvl w:val="2"/>
+          <w:numId w:val="5"/>
+        </w:numPr>
+      </w:pPr>
+      <w:r>
+        <w:t>Shows all restaurants in the area</w:t>
+      </w:r>
+      <w:r>
+        <w:t xml:space="preserve"> </w:t>
+      </w:r>
+    </w:p>
+    <w:p>
+      <w:pPr>
+        <w:pStyle w:val="ListParagraph"/>
+        <w:numPr>
+          <w:ilvl w:val="1"/>
+          <w:numId w:val="5"/>
+        </w:numPr>
+      </w:pPr>
+      <w:r>
+        <w:rPr>
+          <w:b/>
+        </w:rPr>
+        <w:t xml:space="preserve">Home Box Plot </w:t>
+      </w:r>
+      <w:r>
+        <w:rPr>
+          <w:b/>
+        </w:rPr>
+        <w:t>[</w:t>
+      </w:r>
+      <w:proofErr w:type="spellStart"/>
+      <w:r>
+        <w:t>homeprices</w:t>
+      </w:r>
+      <w:r>
+        <w:t>_</w:t>
+      </w:r>
+      <w:proofErr w:type="gramStart"/>
+      <w:r>
+        <w:t>plotly</w:t>
+      </w:r>
+      <w:proofErr w:type="spellEnd"/>
+      <w:r>
+        <w:t>(</w:t>
+      </w:r>
+      <w:proofErr w:type="gramEnd"/>
+      <w:r>
+        <w:t>)</w:t>
+      </w:r>
+      <w:r>
+        <w:rPr>
+          <w:b/>
+        </w:rPr>
+        <w:t>]</w:t>
+      </w:r>
+    </w:p>
+    <w:p>
+      <w:pPr>
+        <w:pStyle w:val="ListParagraph"/>
+        <w:numPr>
+          <w:ilvl w:val="2"/>
+          <w:numId w:val="5"/>
+        </w:numPr>
+        <w:rPr>
+          <w:color w:val="FF0000"/>
+        </w:rPr>
+      </w:pPr>
+      <w:r>
+        <w:t xml:space="preserve">Show the mean median and mode for home values in </w:t>
+      </w:r>
+      <w:proofErr w:type="spellStart"/>
+      <w:r>
+        <w:t>zipcode</w:t>
+      </w:r>
+      <w:proofErr w:type="spellEnd"/>
+      <w:r>
+        <w:t xml:space="preserve"> </w:t>
+      </w:r>
+    </w:p>
+    <w:p>
+      <w:pPr>
+        <w:pStyle w:val="ListParagraph"/>
+        <w:numPr>
+          <w:ilvl w:val="2"/>
+          <w:numId w:val="5"/>
+        </w:numPr>
+        <w:rPr>
+          <w:color w:val="FF0000"/>
+        </w:rPr>
+      </w:pPr>
+      <w:r>
+        <w:t>Takes 2017 and 2018 mean +- standard deviation for each value</w:t>
+      </w:r>
+    </w:p>
+    <w:p>
+      <w:pPr>
+        <w:pStyle w:val="ListParagraph"/>
+        <w:numPr>
+          <w:ilvl w:val="1"/>
+          <w:numId w:val="5"/>
+        </w:numPr>
+      </w:pPr>
+      <w:r>
+        <w:rPr>
+          <w:b/>
+        </w:rPr>
+        <w:t>Rent Box Plot</w:t>
+      </w:r>
+      <w:r>
+        <w:rPr>
+          <w:b/>
+        </w:rPr>
+        <w:t>[</w:t>
+      </w:r>
+      <w:proofErr w:type="spellStart"/>
+      <w:r>
+        <w:t>homeprices_</w:t>
+      </w:r>
+      <w:proofErr w:type="gramStart"/>
+      <w:r>
+        <w:t>plotly</w:t>
+      </w:r>
+      <w:proofErr w:type="spellEnd"/>
+      <w:r>
+        <w:t>(</w:t>
+      </w:r>
+      <w:proofErr w:type="gramEnd"/>
+      <w:r>
+        <w:t>)</w:t>
+      </w:r>
+      <w:r>
+        <w:rPr>
+          <w:b/>
+        </w:rPr>
+        <w:t>]</w:t>
+      </w:r>
+    </w:p>
+    <w:p>
+      <w:pPr>
+        <w:pStyle w:val="ListParagraph"/>
+        <w:numPr>
+          <w:ilvl w:val="2"/>
+          <w:numId w:val="5"/>
+        </w:numPr>
+      </w:pPr>
+      <w:r>
+        <w:t xml:space="preserve">Show the mean median and mode for rent values in </w:t>
+      </w:r>
+      <w:proofErr w:type="spellStart"/>
+      <w:r>
+        <w:t>zipcode</w:t>
+      </w:r>
+      <w:proofErr w:type="spellEnd"/>
+    </w:p>
+    <w:p>
+      <w:pPr>
+        <w:pStyle w:val="ListParagraph"/>
+        <w:numPr>
+          <w:ilvl w:val="2"/>
+          <w:numId w:val="5"/>
+        </w:numPr>
+        <w:rPr>
+          <w:color w:val="FF0000"/>
+        </w:rPr>
+      </w:pPr>
+      <w:r>
+        <w:t>Takes 2017 and 2018 mean +- standard deviation for each value</w:t>
+      </w:r>
+    </w:p>
+    <w:p>
+      <w:pPr>
+        <w:pStyle w:val="ListParagraph"/>
+        <w:numPr>
+          <w:ilvl w:val="2"/>
+          <w:numId w:val="5"/>
+        </w:numPr>
+      </w:pPr>
+      <w:r>
+        <w:t xml:space="preserve">Just change query from home to rent to get proper output </w:t>
+      </w:r>
+    </w:p>
+    <w:p>
+      <w:pPr>
+        <w:pStyle w:val="ListParagraph"/>
+        <w:numPr>
+          <w:ilvl w:val="0"/>
+          <w:numId w:val="5"/>
+        </w:numPr>
+      </w:pPr>
+      <w:r>
+        <w:rPr>
+          <w:b/>
+        </w:rPr>
+        <w:t>Flask Outputs</w:t>
+      </w:r>
+    </w:p>
+    <w:p>
+      <w:pPr>
+        <w:pStyle w:val="ListParagraph"/>
+        <w:numPr>
+          <w:ilvl w:val="1"/>
+          <w:numId w:val="5"/>
+        </w:numPr>
+      </w:pPr>
+      <w:r>
+        <w:rPr>
+          <w:b/>
+        </w:rPr>
+        <w:t xml:space="preserve">Home Page </w:t>
+      </w:r>
+      <w:r>
+        <w:rPr>
+          <w:i/>
+        </w:rPr>
+        <w:t>(/)</w:t>
+      </w:r>
+    </w:p>
+    <w:p>
+      <w:pPr>
+        <w:pStyle w:val="ListParagraph"/>
+        <w:numPr>
+          <w:ilvl w:val="2"/>
+          <w:numId w:val="5"/>
+        </w:numPr>
+      </w:pPr>
+      <w:r>
+        <w:t xml:space="preserve">Welcome to </w:t>
+      </w:r>
+      <w:proofErr w:type="spellStart"/>
+      <w:r>
+        <w:t>Zipcode</w:t>
+      </w:r>
+      <w:proofErr w:type="spellEnd"/>
+      <w:r>
+        <w:t xml:space="preserve"> Information Finder!</w:t>
+      </w:r>
+    </w:p>
+    <w:p>
+      <w:pPr>
+        <w:pStyle w:val="ListParagraph"/>
+        <w:numPr>
+          <w:ilvl w:val="3"/>
+          <w:numId w:val="5"/>
+        </w:numPr>
+      </w:pPr>
+      <w:r>
+        <w:t xml:space="preserve">Form </w:t>
+      </w:r>
+      <w:r>
+        <w:rPr>
+          <w:i/>
+        </w:rPr>
+        <w:t xml:space="preserve">(Enter </w:t>
+      </w:r>
+      <w:proofErr w:type="spellStart"/>
+      <w:r>
+        <w:rPr>
+          <w:i/>
+        </w:rPr>
+        <w:t>Zipcode</w:t>
+      </w:r>
+      <w:proofErr w:type="spellEnd"/>
+      <w:r>
+        <w:rPr>
+          <w:i/>
+        </w:rPr>
+        <w:t>)</w:t>
+      </w:r>
+    </w:p>
+    <w:p>
+      <w:pPr>
+        <w:pStyle w:val="ListParagraph"/>
+        <w:numPr>
+          <w:ilvl w:val="3"/>
+          <w:numId w:val="5"/>
+        </w:numPr>
+        <w:rPr>
+          <w:i/>
+        </w:rPr>
+      </w:pPr>
+      <w:r>
+        <w:rPr>
+          <w:i/>
+        </w:rPr>
+        <w:t xml:space="preserve"> (/results)</w:t>
+      </w:r>
+    </w:p>
+    <w:p>
+      <w:pPr>
+        <w:pStyle w:val="ListParagraph"/>
+        <w:numPr>
+          <w:ilvl w:val="4"/>
+          <w:numId w:val="5"/>
+        </w:numPr>
+      </w:pPr>
+      <w:r>
+        <w:t xml:space="preserve">Show </w:t>
+      </w:r>
+      <w:proofErr w:type="spellStart"/>
+      <w:r>
+        <w:t>Zipcode</w:t>
+      </w:r>
+      <w:proofErr w:type="spellEnd"/>
+    </w:p>
+    <w:p>
+      <w:pPr>
+        <w:pStyle w:val="ListParagraph"/>
+        <w:numPr>
+          <w:ilvl w:val="4"/>
+          <w:numId w:val="5"/>
+        </w:numPr>
+      </w:pPr>
+      <w:r>
+        <w:t>Show State</w:t>
+      </w:r>
+    </w:p>
+    <w:p>
+      <w:pPr>
+        <w:pStyle w:val="ListParagraph"/>
+        <w:numPr>
+          <w:ilvl w:val="4"/>
+          <w:numId w:val="5"/>
+        </w:numPr>
+      </w:pPr>
+      <w:r>
+        <w:t xml:space="preserve">Average Income in that </w:t>
+      </w:r>
+      <w:proofErr w:type="spellStart"/>
+      <w:r>
+        <w:t>zipcode</w:t>
+      </w:r>
+      <w:proofErr w:type="spellEnd"/>
+    </w:p>
+    <w:p>
+      <w:pPr>
+        <w:pStyle w:val="ListParagraph"/>
+        <w:numPr>
+          <w:ilvl w:val="4"/>
+          <w:numId w:val="5"/>
+        </w:numPr>
+      </w:pPr>
+      <w:r>
+        <w:t xml:space="preserve">Form </w:t>
+      </w:r>
+    </w:p>
+    <w:p>
+      <w:pPr>
+        <w:pStyle w:val="ListParagraph"/>
+        <w:numPr>
+          <w:ilvl w:val="5"/>
+          <w:numId w:val="5"/>
+        </w:numPr>
+      </w:pPr>
+      <w:r>
+        <w:t>Yelp (/yelp)</w:t>
+      </w:r>
+    </w:p>
+    <w:p>
+      <w:pPr>
+        <w:pStyle w:val="ListParagraph"/>
+        <w:numPr>
+          <w:ilvl w:val="6"/>
+          <w:numId w:val="5"/>
+        </w:numPr>
+      </w:pPr>
+      <w:r>
+        <w:t xml:space="preserve">Show map of all restaurants in </w:t>
+      </w:r>
+      <w:proofErr w:type="spellStart"/>
+      <w:r>
+        <w:t>zipcode</w:t>
+      </w:r>
+      <w:proofErr w:type="spellEnd"/>
+    </w:p>
+    <w:p>
+      <w:pPr>
+        <w:pStyle w:val="ListParagraph"/>
+        <w:numPr>
+          <w:ilvl w:val="6"/>
+          <w:numId w:val="5"/>
+        </w:numPr>
+      </w:pPr>
+      <w:r>
+        <w:t>Provide links to all restaurants in graph</w:t>
+      </w:r>
+    </w:p>
+    <w:p>
+      <w:pPr>
+        <w:pStyle w:val="ListParagraph"/>
+        <w:numPr>
+          <w:ilvl w:val="5"/>
+          <w:numId w:val="5"/>
+        </w:numPr>
+      </w:pPr>
+      <w:r>
+        <w:t>Home (/</w:t>
+      </w:r>
+      <w:proofErr w:type="spellStart"/>
+      <w:r>
+        <w:t>homeprices</w:t>
+      </w:r>
+      <w:proofErr w:type="spellEnd"/>
+      <w:r>
+        <w:t>)</w:t>
+      </w:r>
+    </w:p>
+    <w:p>
+      <w:pPr>
+        <w:pStyle w:val="ListParagraph"/>
+        <w:numPr>
+          <w:ilvl w:val="5"/>
+          <w:numId w:val="5"/>
+        </w:numPr>
+      </w:pPr>
+      <w:r>
+        <w:t>Rent (/</w:t>
+      </w:r>
+      <w:proofErr w:type="spellStart"/>
+      <w:r>
+        <w:t>rentprices</w:t>
+      </w:r>
+      <w:proofErr w:type="spellEnd"/>
+      <w:r>
+        <w:t>)</w:t>
+      </w:r>
+    </w:p>
+    <w:p>
+      <w:pPr>
+        <w:pStyle w:val="ListParagraph"/>
+        <w:numPr>
+          <w:ilvl w:val="5"/>
+          <w:numId w:val="5"/>
+        </w:numPr>
+      </w:pPr>
+      <w:r>
+        <w:t>Income</w:t>
+      </w:r>
+      <w:r>
+        <w:rPr>
+          <w:i/>
+        </w:rPr>
+        <w:t>(/income)</w:t>
+      </w:r>
+    </w:p>
+    <w:p>
+      <w:pPr>
+        <w:pStyle w:val="ListParagraph"/>
+        <w:numPr>
+          <w:ilvl w:val="0"/>
+          <w:numId w:val="5"/>
+        </w:numPr>
+      </w:pPr>
+      <w:r>
+        <w:rPr>
+          <w:b/>
+        </w:rPr>
+        <w:t>Pie chart of yelp restaurant prices</w:t>
+      </w:r>
+    </w:p>
+    <w:p>
+      <w:pPr>
+        <w:pStyle w:val="ListParagraph"/>
+      </w:pPr>
+    </w:p>
+    <w:p>
+      <w:pPr>
+        <w:pStyle w:val="ListParagraph"/>
+        <w:numPr>
+          <w:ilvl w:val="0"/>
+          <w:numId w:val="5"/>
+        </w:numPr>
+      </w:pPr>
+      <w:r>
+        <w:rPr>
+          <w:b/>
+        </w:rPr>
+        <w:t xml:space="preserve">Create Test File </w:t>
+      </w:r>
+    </w:p>
+    <w:p>
+      <w:pPr>
+        <w:pStyle w:val="ListParagraph"/>
+        <w:numPr>
+          <w:ilvl w:val="0"/>
+          <w:numId w:val="5"/>
+        </w:numPr>
+      </w:pPr>
+      <w:r>
+        <w:rPr>
+          <w:b/>
+        </w:rPr>
+        <w:t xml:space="preserve">Reformat the income page </w:t>
+      </w:r>
+    </w:p>
+    <w:p>
+      <w:pPr>
+        <w:pStyle w:val="ListParagraph"/>
+        <w:numPr>
+          <w:ilvl w:val="0"/>
+          <w:numId w:val="5"/>
+        </w:numPr>
+      </w:pPr>
+      <w:r>
+        <w:rPr>
+          <w:b/>
+        </w:rPr>
+        <w:t>Add try/except for error handling</w:t>
+      </w:r>
+    </w:p>
+    <w:p>
+      <w:pPr>
+        <w:pStyle w:val="ListParagraph"/>
+        <w:numPr>
+          <w:ilvl w:val="0"/>
+          <w:numId w:val="5"/>
+        </w:numPr>
+      </w:pPr>
+      <w:r>
+        <w:rPr>
+          <w:b/>
+        </w:rPr>
+        <w:t xml:space="preserve">Create ReadMe for </w:t>
+      </w:r>
+      <w:proofErr w:type="spellStart"/>
+      <w:r>
+        <w:rPr>
+          <w:b/>
+        </w:rPr>
+        <w:t>Github</w:t>
+      </w:r>
+      <w:proofErr w:type="spellEnd"/>
+    </w:p>
+    <w:p>
+      <w:pPr>
+        <w:pStyle w:val="ListParagraph"/>
+        <w:numPr>
+          <w:ilvl w:val="0"/>
+          <w:numId w:val="5"/>
+        </w:numPr>
+      </w:pPr>
+      <w:r>
+        <w:rPr>
+          <w:b/>
+        </w:rPr>
+        <w:t>Determine address to use for in-class test</w:t>
+      </w:r>
+    </w:p>
+    <w:p>
+      <w:pPr>
+        <w:pStyle w:val="ListParagraph"/>
+        <w:numPr>
+          <w:ilvl w:val="0"/>
+          <w:numId w:val="5"/>
+        </w:numPr>
+      </w:pPr>
+      <w:r>
+        <w:rPr>
+          <w:b/>
+        </w:rPr>
+        <w:t>Remove print statements from code</w:t>
+      </w:r>
+    </w:p>
+    <w:p>
+      <w:pPr>
+        <w:rPr>
+          <w:b/>
+        </w:rPr>
+      </w:pPr>
     </w:p>
     <w:sectPr>
       <w:pgSz w:w="12240" w:h="15840"/>
@@ -4726,7 +4816,7 @@
       <w:lvlText w:val="%1."/>
       <w:lvlJc w:val="left"/>
       <w:pPr>
-        <w:ind w:left="720" w:hanging="360"/>
+        <w:ind w:left="450" w:hanging="360"/>
       </w:pPr>
       <w:rPr>
         <w:rFonts w:hint="default"/>

</xml_diff>